<commit_message>
End of lab5. Finish all labs
</commit_message>
<xml_diff>
--- a/lab5/lab5.docx
+++ b/lab5/lab5.docx
@@ -65,7 +65,4308 @@
         <w:br w:type="page"/>
       </w:r>
     </w:p>
+    <w:p>
+      <w:pPr>
+        <w:shd w:val="clear" w:color="auto" w:fill="1E1F22"/>
+        <w:tabs>
+          <w:tab w:val="left" w:pos="916"/>
+          <w:tab w:val="left" w:pos="1832"/>
+          <w:tab w:val="left" w:pos="2748"/>
+          <w:tab w:val="left" w:pos="3664"/>
+          <w:tab w:val="left" w:pos="4580"/>
+          <w:tab w:val="left" w:pos="5496"/>
+          <w:tab w:val="left" w:pos="6412"/>
+          <w:tab w:val="left" w:pos="7328"/>
+          <w:tab w:val="left" w:pos="8244"/>
+          <w:tab w:val="left" w:pos="9160"/>
+          <w:tab w:val="left" w:pos="10076"/>
+          <w:tab w:val="left" w:pos="10992"/>
+          <w:tab w:val="left" w:pos="11908"/>
+          <w:tab w:val="left" w:pos="12824"/>
+          <w:tab w:val="left" w:pos="13740"/>
+          <w:tab w:val="left" w:pos="14656"/>
+        </w:tabs>
+        <w:spacing w:after="0" w:line="240" w:lineRule="auto"/>
+        <w:rPr>
+          <w:rFonts w:ascii="Courier New" w:eastAsia="Times New Roman" w:hAnsi="Courier New" w:cs="Courier New"/>
+          <w:color w:val="BCBEC4"/>
+          <w:kern w:val="0"/>
+          <w:sz w:val="20"/>
+          <w:szCs w:val="20"/>
+          <w:lang w:eastAsia="pl-PL"/>
+          <w14:ligatures w14:val="none"/>
+        </w:rPr>
+      </w:pPr>
+      <w:r>
+        <w:rPr>
+          <w:rFonts w:ascii="Courier New" w:eastAsia="Times New Roman" w:hAnsi="Courier New" w:cs="Courier New"/>
+          <w:color w:val="CF8E6D"/>
+          <w:kern w:val="0"/>
+          <w:sz w:val="20"/>
+          <w:szCs w:val="20"/>
+          <w:lang w:eastAsia="pl-PL"/>
+          <w14:ligatures w14:val="none"/>
+        </w:rPr>
+        <w:lastRenderedPageBreak/>
+        <w:t xml:space="preserve">import </w:t>
+      </w:r>
+      <w:r>
+        <w:rPr>
+          <w:rFonts w:ascii="Courier New" w:eastAsia="Times New Roman" w:hAnsi="Courier New" w:cs="Courier New"/>
+          <w:color w:val="BCBEC4"/>
+          <w:kern w:val="0"/>
+          <w:sz w:val="20"/>
+          <w:szCs w:val="20"/>
+          <w:lang w:eastAsia="pl-PL"/>
+          <w14:ligatures w14:val="none"/>
+        </w:rPr>
+        <w:t>java.io.*;</w:t>
+      </w:r>
+      <w:r>
+        <w:rPr>
+          <w:rFonts w:ascii="Courier New" w:eastAsia="Times New Roman" w:hAnsi="Courier New" w:cs="Courier New"/>
+          <w:color w:val="BCBEC4"/>
+          <w:kern w:val="0"/>
+          <w:sz w:val="20"/>
+          <w:szCs w:val="20"/>
+          <w:lang w:eastAsia="pl-PL"/>
+          <w14:ligatures w14:val="none"/>
+        </w:rPr>
+        <w:br/>
+      </w:r>
+      <w:r>
+        <w:rPr>
+          <w:rFonts w:ascii="Courier New" w:eastAsia="Times New Roman" w:hAnsi="Courier New" w:cs="Courier New"/>
+          <w:color w:val="CF8E6D"/>
+          <w:kern w:val="0"/>
+          <w:sz w:val="20"/>
+          <w:szCs w:val="20"/>
+          <w:lang w:eastAsia="pl-PL"/>
+          <w14:ligatures w14:val="none"/>
+        </w:rPr>
+        <w:t xml:space="preserve">import </w:t>
+      </w:r>
+      <w:r>
+        <w:rPr>
+          <w:rFonts w:ascii="Courier New" w:eastAsia="Times New Roman" w:hAnsi="Courier New" w:cs="Courier New"/>
+          <w:color w:val="BCBEC4"/>
+          <w:kern w:val="0"/>
+          <w:sz w:val="20"/>
+          <w:szCs w:val="20"/>
+          <w:lang w:eastAsia="pl-PL"/>
+          <w14:ligatures w14:val="none"/>
+        </w:rPr>
+        <w:t>java.nio.file.*;</w:t>
+      </w:r>
+      <w:r>
+        <w:rPr>
+          <w:rFonts w:ascii="Courier New" w:eastAsia="Times New Roman" w:hAnsi="Courier New" w:cs="Courier New"/>
+          <w:color w:val="BCBEC4"/>
+          <w:kern w:val="0"/>
+          <w:sz w:val="20"/>
+          <w:szCs w:val="20"/>
+          <w:lang w:eastAsia="pl-PL"/>
+          <w14:ligatures w14:val="none"/>
+        </w:rPr>
+        <w:br/>
+      </w:r>
+      <w:r>
+        <w:rPr>
+          <w:rFonts w:ascii="Courier New" w:eastAsia="Times New Roman" w:hAnsi="Courier New" w:cs="Courier New"/>
+          <w:color w:val="CF8E6D"/>
+          <w:kern w:val="0"/>
+          <w:sz w:val="20"/>
+          <w:szCs w:val="20"/>
+          <w:lang w:eastAsia="pl-PL"/>
+          <w14:ligatures w14:val="none"/>
+        </w:rPr>
+        <w:t xml:space="preserve">import </w:t>
+      </w:r>
+      <w:r>
+        <w:rPr>
+          <w:rFonts w:ascii="Courier New" w:eastAsia="Times New Roman" w:hAnsi="Courier New" w:cs="Courier New"/>
+          <w:color w:val="BCBEC4"/>
+          <w:kern w:val="0"/>
+          <w:sz w:val="20"/>
+          <w:szCs w:val="20"/>
+          <w:lang w:eastAsia="pl-PL"/>
+          <w14:ligatures w14:val="none"/>
+        </w:rPr>
+        <w:t>java.util.*;</w:t>
+      </w:r>
+      <w:r>
+        <w:rPr>
+          <w:rFonts w:ascii="Courier New" w:eastAsia="Times New Roman" w:hAnsi="Courier New" w:cs="Courier New"/>
+          <w:color w:val="BCBEC4"/>
+          <w:kern w:val="0"/>
+          <w:sz w:val="20"/>
+          <w:szCs w:val="20"/>
+          <w:lang w:eastAsia="pl-PL"/>
+          <w14:ligatures w14:val="none"/>
+        </w:rPr>
+        <w:br/>
+      </w:r>
+      <w:r>
+        <w:rPr>
+          <w:rFonts w:ascii="Courier New" w:eastAsia="Times New Roman" w:hAnsi="Courier New" w:cs="Courier New"/>
+          <w:color w:val="CF8E6D"/>
+          <w:kern w:val="0"/>
+          <w:sz w:val="20"/>
+          <w:szCs w:val="20"/>
+          <w:lang w:eastAsia="pl-PL"/>
+          <w14:ligatures w14:val="none"/>
+        </w:rPr>
+        <w:t xml:space="preserve">import </w:t>
+      </w:r>
+      <w:r>
+        <w:rPr>
+          <w:rFonts w:ascii="Courier New" w:eastAsia="Times New Roman" w:hAnsi="Courier New" w:cs="Courier New"/>
+          <w:color w:val="BCBEC4"/>
+          <w:kern w:val="0"/>
+          <w:sz w:val="20"/>
+          <w:szCs w:val="20"/>
+          <w:lang w:eastAsia="pl-PL"/>
+          <w14:ligatures w14:val="none"/>
+        </w:rPr>
+        <w:t>java.util.concurrent.*;</w:t>
+      </w:r>
+      <w:r>
+        <w:rPr>
+          <w:rFonts w:ascii="Courier New" w:eastAsia="Times New Roman" w:hAnsi="Courier New" w:cs="Courier New"/>
+          <w:color w:val="BCBEC4"/>
+          <w:kern w:val="0"/>
+          <w:sz w:val="20"/>
+          <w:szCs w:val="20"/>
+          <w:lang w:eastAsia="pl-PL"/>
+          <w14:ligatures w14:val="none"/>
+        </w:rPr>
+        <w:br/>
+      </w:r>
+      <w:r>
+        <w:rPr>
+          <w:rFonts w:ascii="Courier New" w:eastAsia="Times New Roman" w:hAnsi="Courier New" w:cs="Courier New"/>
+          <w:color w:val="CF8E6D"/>
+          <w:kern w:val="0"/>
+          <w:sz w:val="20"/>
+          <w:szCs w:val="20"/>
+          <w:lang w:eastAsia="pl-PL"/>
+          <w14:ligatures w14:val="none"/>
+        </w:rPr>
+        <w:t xml:space="preserve">import </w:t>
+      </w:r>
+      <w:r>
+        <w:rPr>
+          <w:rFonts w:ascii="Courier New" w:eastAsia="Times New Roman" w:hAnsi="Courier New" w:cs="Courier New"/>
+          <w:color w:val="BCBEC4"/>
+          <w:kern w:val="0"/>
+          <w:sz w:val="20"/>
+          <w:szCs w:val="20"/>
+          <w:lang w:eastAsia="pl-PL"/>
+          <w14:ligatures w14:val="none"/>
+        </w:rPr>
+        <w:t>java.util.regex.*;</w:t>
+      </w:r>
+      <w:r>
+        <w:rPr>
+          <w:rFonts w:ascii="Courier New" w:eastAsia="Times New Roman" w:hAnsi="Courier New" w:cs="Courier New"/>
+          <w:color w:val="BCBEC4"/>
+          <w:kern w:val="0"/>
+          <w:sz w:val="20"/>
+          <w:szCs w:val="20"/>
+          <w:lang w:eastAsia="pl-PL"/>
+          <w14:ligatures w14:val="none"/>
+        </w:rPr>
+        <w:br/>
+      </w:r>
+      <w:r>
+        <w:rPr>
+          <w:rFonts w:ascii="Courier New" w:eastAsia="Times New Roman" w:hAnsi="Courier New" w:cs="Courier New"/>
+          <w:color w:val="BCBEC4"/>
+          <w:kern w:val="0"/>
+          <w:sz w:val="20"/>
+          <w:szCs w:val="20"/>
+          <w:lang w:eastAsia="pl-PL"/>
+          <w14:ligatures w14:val="none"/>
+        </w:rPr>
+        <w:br/>
+      </w:r>
+      <w:r>
+        <w:rPr>
+          <w:rFonts w:ascii="Courier New" w:eastAsia="Times New Roman" w:hAnsi="Courier New" w:cs="Courier New"/>
+          <w:color w:val="CF8E6D"/>
+          <w:kern w:val="0"/>
+          <w:sz w:val="20"/>
+          <w:szCs w:val="20"/>
+          <w:lang w:eastAsia="pl-PL"/>
+          <w14:ligatures w14:val="none"/>
+        </w:rPr>
+        <w:t xml:space="preserve">public class </w:t>
+      </w:r>
+      <w:r>
+        <w:rPr>
+          <w:rFonts w:ascii="Courier New" w:eastAsia="Times New Roman" w:hAnsi="Courier New" w:cs="Courier New"/>
+          <w:color w:val="BCBEC4"/>
+          <w:kern w:val="0"/>
+          <w:sz w:val="20"/>
+          <w:szCs w:val="20"/>
+          <w:lang w:eastAsia="pl-PL"/>
+          <w14:ligatures w14:val="none"/>
+        </w:rPr>
+        <w:t>WordCount {</w:t>
+      </w:r>
+      <w:r>
+        <w:rPr>
+          <w:rFonts w:ascii="Courier New" w:eastAsia="Times New Roman" w:hAnsi="Courier New" w:cs="Courier New"/>
+          <w:color w:val="BCBEC4"/>
+          <w:kern w:val="0"/>
+          <w:sz w:val="20"/>
+          <w:szCs w:val="20"/>
+          <w:lang w:eastAsia="pl-PL"/>
+          <w14:ligatures w14:val="none"/>
+        </w:rPr>
+        <w:br/>
+      </w:r>
+      <w:r>
+        <w:rPr>
+          <w:rFonts w:ascii="Courier New" w:eastAsia="Times New Roman" w:hAnsi="Courier New" w:cs="Courier New"/>
+          <w:color w:val="BCBEC4"/>
+          <w:kern w:val="0"/>
+          <w:sz w:val="20"/>
+          <w:szCs w:val="20"/>
+          <w:lang w:eastAsia="pl-PL"/>
+          <w14:ligatures w14:val="none"/>
+        </w:rPr>
+        <w:br/>
+        <w:t xml:space="preserve">    </w:t>
+      </w:r>
+      <w:r>
+        <w:rPr>
+          <w:rFonts w:ascii="Courier New" w:eastAsia="Times New Roman" w:hAnsi="Courier New" w:cs="Courier New"/>
+          <w:color w:val="CF8E6D"/>
+          <w:kern w:val="0"/>
+          <w:sz w:val="20"/>
+          <w:szCs w:val="20"/>
+          <w:lang w:eastAsia="pl-PL"/>
+          <w14:ligatures w14:val="none"/>
+        </w:rPr>
+        <w:t xml:space="preserve">public static void </w:t>
+      </w:r>
+      <w:r>
+        <w:rPr>
+          <w:rFonts w:ascii="Courier New" w:eastAsia="Times New Roman" w:hAnsi="Courier New" w:cs="Courier New"/>
+          <w:color w:val="56A8F5"/>
+          <w:kern w:val="0"/>
+          <w:sz w:val="20"/>
+          <w:szCs w:val="20"/>
+          <w:lang w:eastAsia="pl-PL"/>
+          <w14:ligatures w14:val="none"/>
+        </w:rPr>
+        <w:t>main</w:t>
+      </w:r>
+      <w:r>
+        <w:rPr>
+          <w:rFonts w:ascii="Courier New" w:eastAsia="Times New Roman" w:hAnsi="Courier New" w:cs="Courier New"/>
+          <w:color w:val="BCBEC4"/>
+          <w:kern w:val="0"/>
+          <w:sz w:val="20"/>
+          <w:szCs w:val="20"/>
+          <w:lang w:eastAsia="pl-PL"/>
+          <w14:ligatures w14:val="none"/>
+        </w:rPr>
+        <w:t>(String[] args) {</w:t>
+      </w:r>
+      <w:r>
+        <w:rPr>
+          <w:rFonts w:ascii="Courier New" w:eastAsia="Times New Roman" w:hAnsi="Courier New" w:cs="Courier New"/>
+          <w:color w:val="BCBEC4"/>
+          <w:kern w:val="0"/>
+          <w:sz w:val="20"/>
+          <w:szCs w:val="20"/>
+          <w:lang w:eastAsia="pl-PL"/>
+          <w14:ligatures w14:val="none"/>
+        </w:rPr>
+        <w:br/>
+        <w:t xml:space="preserve">        </w:t>
+      </w:r>
+      <w:r>
+        <w:rPr>
+          <w:rFonts w:ascii="Courier New" w:eastAsia="Times New Roman" w:hAnsi="Courier New" w:cs="Courier New"/>
+          <w:color w:val="CF8E6D"/>
+          <w:kern w:val="0"/>
+          <w:sz w:val="20"/>
+          <w:szCs w:val="20"/>
+          <w:lang w:eastAsia="pl-PL"/>
+          <w14:ligatures w14:val="none"/>
+        </w:rPr>
+        <w:t xml:space="preserve">if </w:t>
+      </w:r>
+      <w:r>
+        <w:rPr>
+          <w:rFonts w:ascii="Courier New" w:eastAsia="Times New Roman" w:hAnsi="Courier New" w:cs="Courier New"/>
+          <w:color w:val="BCBEC4"/>
+          <w:kern w:val="0"/>
+          <w:sz w:val="20"/>
+          <w:szCs w:val="20"/>
+          <w:lang w:eastAsia="pl-PL"/>
+          <w14:ligatures w14:val="none"/>
+        </w:rPr>
+        <w:t>(args.</w:t>
+      </w:r>
+      <w:r>
+        <w:rPr>
+          <w:rFonts w:ascii="Courier New" w:eastAsia="Times New Roman" w:hAnsi="Courier New" w:cs="Courier New"/>
+          <w:color w:val="C77DBB"/>
+          <w:kern w:val="0"/>
+          <w:sz w:val="20"/>
+          <w:szCs w:val="20"/>
+          <w:lang w:eastAsia="pl-PL"/>
+          <w14:ligatures w14:val="none"/>
+        </w:rPr>
+        <w:t xml:space="preserve">length </w:t>
+      </w:r>
+      <w:r>
+        <w:rPr>
+          <w:rFonts w:ascii="Courier New" w:eastAsia="Times New Roman" w:hAnsi="Courier New" w:cs="Courier New"/>
+          <w:color w:val="BCBEC4"/>
+          <w:kern w:val="0"/>
+          <w:sz w:val="20"/>
+          <w:szCs w:val="20"/>
+          <w:lang w:eastAsia="pl-PL"/>
+          <w14:ligatures w14:val="none"/>
+        </w:rPr>
+        <w:t xml:space="preserve">!= </w:t>
+      </w:r>
+      <w:r>
+        <w:rPr>
+          <w:rFonts w:ascii="Courier New" w:eastAsia="Times New Roman" w:hAnsi="Courier New" w:cs="Courier New"/>
+          <w:color w:val="2AACB8"/>
+          <w:kern w:val="0"/>
+          <w:sz w:val="20"/>
+          <w:szCs w:val="20"/>
+          <w:lang w:eastAsia="pl-PL"/>
+          <w14:ligatures w14:val="none"/>
+        </w:rPr>
+        <w:t>2</w:t>
+      </w:r>
+      <w:r>
+        <w:rPr>
+          <w:rFonts w:ascii="Courier New" w:eastAsia="Times New Roman" w:hAnsi="Courier New" w:cs="Courier New"/>
+          <w:color w:val="BCBEC4"/>
+          <w:kern w:val="0"/>
+          <w:sz w:val="20"/>
+          <w:szCs w:val="20"/>
+          <w:lang w:eastAsia="pl-PL"/>
+          <w14:ligatures w14:val="none"/>
+        </w:rPr>
+        <w:t>) {</w:t>
+      </w:r>
+      <w:r>
+        <w:rPr>
+          <w:rFonts w:ascii="Courier New" w:eastAsia="Times New Roman" w:hAnsi="Courier New" w:cs="Courier New"/>
+          <w:color w:val="BCBEC4"/>
+          <w:kern w:val="0"/>
+          <w:sz w:val="20"/>
+          <w:szCs w:val="20"/>
+          <w:lang w:eastAsia="pl-PL"/>
+          <w14:ligatures w14:val="none"/>
+        </w:rPr>
+        <w:br/>
+        <w:t xml:space="preserve">            System.</w:t>
+      </w:r>
+      <w:r>
+        <w:rPr>
+          <w:rFonts w:ascii="Courier New" w:eastAsia="Times New Roman" w:hAnsi="Courier New" w:cs="Courier New"/>
+          <w:i/>
+          <w:iCs/>
+          <w:color w:val="C77DBB"/>
+          <w:kern w:val="0"/>
+          <w:sz w:val="20"/>
+          <w:szCs w:val="20"/>
+          <w:lang w:eastAsia="pl-PL"/>
+          <w14:ligatures w14:val="none"/>
+        </w:rPr>
+        <w:t>err</w:t>
+      </w:r>
+      <w:r>
+        <w:rPr>
+          <w:rFonts w:ascii="Courier New" w:eastAsia="Times New Roman" w:hAnsi="Courier New" w:cs="Courier New"/>
+          <w:color w:val="BCBEC4"/>
+          <w:kern w:val="0"/>
+          <w:sz w:val="20"/>
+          <w:szCs w:val="20"/>
+          <w:lang w:eastAsia="pl-PL"/>
+          <w14:ligatures w14:val="none"/>
+        </w:rPr>
+        <w:t>.println(</w:t>
+      </w:r>
+      <w:r>
+        <w:rPr>
+          <w:rFonts w:ascii="Courier New" w:eastAsia="Times New Roman" w:hAnsi="Courier New" w:cs="Courier New"/>
+          <w:color w:val="6AAB73"/>
+          <w:kern w:val="0"/>
+          <w:sz w:val="20"/>
+          <w:szCs w:val="20"/>
+          <w:lang w:eastAsia="pl-PL"/>
+          <w14:ligatures w14:val="none"/>
+        </w:rPr>
+        <w:t>"java WordCount &lt;number_of_threads&gt; &lt;file_path&gt;"</w:t>
+      </w:r>
+      <w:r>
+        <w:rPr>
+          <w:rFonts w:ascii="Courier New" w:eastAsia="Times New Roman" w:hAnsi="Courier New" w:cs="Courier New"/>
+          <w:color w:val="BCBEC4"/>
+          <w:kern w:val="0"/>
+          <w:sz w:val="20"/>
+          <w:szCs w:val="20"/>
+          <w:lang w:eastAsia="pl-PL"/>
+          <w14:ligatures w14:val="none"/>
+        </w:rPr>
+        <w:t>);</w:t>
+      </w:r>
+      <w:r>
+        <w:rPr>
+          <w:rFonts w:ascii="Courier New" w:eastAsia="Times New Roman" w:hAnsi="Courier New" w:cs="Courier New"/>
+          <w:color w:val="BCBEC4"/>
+          <w:kern w:val="0"/>
+          <w:sz w:val="20"/>
+          <w:szCs w:val="20"/>
+          <w:lang w:eastAsia="pl-PL"/>
+          <w14:ligatures w14:val="none"/>
+        </w:rPr>
+        <w:br/>
+        <w:t xml:space="preserve">            </w:t>
+      </w:r>
+      <w:r>
+        <w:rPr>
+          <w:rFonts w:ascii="Courier New" w:eastAsia="Times New Roman" w:hAnsi="Courier New" w:cs="Courier New"/>
+          <w:color w:val="CF8E6D"/>
+          <w:kern w:val="0"/>
+          <w:sz w:val="20"/>
+          <w:szCs w:val="20"/>
+          <w:lang w:eastAsia="pl-PL"/>
+          <w14:ligatures w14:val="none"/>
+        </w:rPr>
+        <w:t>return</w:t>
+      </w:r>
+      <w:r>
+        <w:rPr>
+          <w:rFonts w:ascii="Courier New" w:eastAsia="Times New Roman" w:hAnsi="Courier New" w:cs="Courier New"/>
+          <w:color w:val="BCBEC4"/>
+          <w:kern w:val="0"/>
+          <w:sz w:val="20"/>
+          <w:szCs w:val="20"/>
+          <w:lang w:eastAsia="pl-PL"/>
+          <w14:ligatures w14:val="none"/>
+        </w:rPr>
+        <w:t>;</w:t>
+      </w:r>
+      <w:r>
+        <w:rPr>
+          <w:rFonts w:ascii="Courier New" w:eastAsia="Times New Roman" w:hAnsi="Courier New" w:cs="Courier New"/>
+          <w:color w:val="BCBEC4"/>
+          <w:kern w:val="0"/>
+          <w:sz w:val="20"/>
+          <w:szCs w:val="20"/>
+          <w:lang w:eastAsia="pl-PL"/>
+          <w14:ligatures w14:val="none"/>
+        </w:rPr>
+        <w:br/>
+        <w:t xml:space="preserve">        }</w:t>
+      </w:r>
+      <w:r>
+        <w:rPr>
+          <w:rFonts w:ascii="Courier New" w:eastAsia="Times New Roman" w:hAnsi="Courier New" w:cs="Courier New"/>
+          <w:color w:val="BCBEC4"/>
+          <w:kern w:val="0"/>
+          <w:sz w:val="20"/>
+          <w:szCs w:val="20"/>
+          <w:lang w:eastAsia="pl-PL"/>
+          <w14:ligatures w14:val="none"/>
+        </w:rPr>
+        <w:br/>
+      </w:r>
+      <w:r>
+        <w:rPr>
+          <w:rFonts w:ascii="Courier New" w:eastAsia="Times New Roman" w:hAnsi="Courier New" w:cs="Courier New"/>
+          <w:color w:val="BCBEC4"/>
+          <w:kern w:val="0"/>
+          <w:sz w:val="20"/>
+          <w:szCs w:val="20"/>
+          <w:lang w:eastAsia="pl-PL"/>
+          <w14:ligatures w14:val="none"/>
+        </w:rPr>
+        <w:br/>
+        <w:t xml:space="preserve">        </w:t>
+      </w:r>
+      <w:r>
+        <w:rPr>
+          <w:rFonts w:ascii="Courier New" w:eastAsia="Times New Roman" w:hAnsi="Courier New" w:cs="Courier New"/>
+          <w:color w:val="CF8E6D"/>
+          <w:kern w:val="0"/>
+          <w:sz w:val="20"/>
+          <w:szCs w:val="20"/>
+          <w:lang w:eastAsia="pl-PL"/>
+          <w14:ligatures w14:val="none"/>
+        </w:rPr>
+        <w:t xml:space="preserve">int </w:t>
+      </w:r>
+      <w:r>
+        <w:rPr>
+          <w:rFonts w:ascii="Courier New" w:eastAsia="Times New Roman" w:hAnsi="Courier New" w:cs="Courier New"/>
+          <w:color w:val="BCBEC4"/>
+          <w:kern w:val="0"/>
+          <w:sz w:val="20"/>
+          <w:szCs w:val="20"/>
+          <w:lang w:eastAsia="pl-PL"/>
+          <w14:ligatures w14:val="none"/>
+        </w:rPr>
+        <w:t>numberOfThreads;</w:t>
+      </w:r>
+      <w:r>
+        <w:rPr>
+          <w:rFonts w:ascii="Courier New" w:eastAsia="Times New Roman" w:hAnsi="Courier New" w:cs="Courier New"/>
+          <w:color w:val="BCBEC4"/>
+          <w:kern w:val="0"/>
+          <w:sz w:val="20"/>
+          <w:szCs w:val="20"/>
+          <w:lang w:eastAsia="pl-PL"/>
+          <w14:ligatures w14:val="none"/>
+        </w:rPr>
+        <w:br/>
+        <w:t xml:space="preserve">        </w:t>
+      </w:r>
+      <w:r>
+        <w:rPr>
+          <w:rFonts w:ascii="Courier New" w:eastAsia="Times New Roman" w:hAnsi="Courier New" w:cs="Courier New"/>
+          <w:color w:val="CF8E6D"/>
+          <w:kern w:val="0"/>
+          <w:sz w:val="20"/>
+          <w:szCs w:val="20"/>
+          <w:lang w:eastAsia="pl-PL"/>
+          <w14:ligatures w14:val="none"/>
+        </w:rPr>
+        <w:t xml:space="preserve">try </w:t>
+      </w:r>
+      <w:r>
+        <w:rPr>
+          <w:rFonts w:ascii="Courier New" w:eastAsia="Times New Roman" w:hAnsi="Courier New" w:cs="Courier New"/>
+          <w:color w:val="BCBEC4"/>
+          <w:kern w:val="0"/>
+          <w:sz w:val="20"/>
+          <w:szCs w:val="20"/>
+          <w:lang w:eastAsia="pl-PL"/>
+          <w14:ligatures w14:val="none"/>
+        </w:rPr>
+        <w:t>{</w:t>
+      </w:r>
+      <w:r>
+        <w:rPr>
+          <w:rFonts w:ascii="Courier New" w:eastAsia="Times New Roman" w:hAnsi="Courier New" w:cs="Courier New"/>
+          <w:color w:val="BCBEC4"/>
+          <w:kern w:val="0"/>
+          <w:sz w:val="20"/>
+          <w:szCs w:val="20"/>
+          <w:lang w:eastAsia="pl-PL"/>
+          <w14:ligatures w14:val="none"/>
+        </w:rPr>
+        <w:br/>
+        <w:t xml:space="preserve">            numberOfThreads = Integer.</w:t>
+      </w:r>
+      <w:r>
+        <w:rPr>
+          <w:rFonts w:ascii="Courier New" w:eastAsia="Times New Roman" w:hAnsi="Courier New" w:cs="Courier New"/>
+          <w:i/>
+          <w:iCs/>
+          <w:color w:val="BCBEC4"/>
+          <w:kern w:val="0"/>
+          <w:sz w:val="20"/>
+          <w:szCs w:val="20"/>
+          <w:lang w:eastAsia="pl-PL"/>
+          <w14:ligatures w14:val="none"/>
+        </w:rPr>
+        <w:t>parseInt</w:t>
+      </w:r>
+      <w:r>
+        <w:rPr>
+          <w:rFonts w:ascii="Courier New" w:eastAsia="Times New Roman" w:hAnsi="Courier New" w:cs="Courier New"/>
+          <w:color w:val="BCBEC4"/>
+          <w:kern w:val="0"/>
+          <w:sz w:val="20"/>
+          <w:szCs w:val="20"/>
+          <w:lang w:eastAsia="pl-PL"/>
+          <w14:ligatures w14:val="none"/>
+        </w:rPr>
+        <w:t>(args[</w:t>
+      </w:r>
+      <w:r>
+        <w:rPr>
+          <w:rFonts w:ascii="Courier New" w:eastAsia="Times New Roman" w:hAnsi="Courier New" w:cs="Courier New"/>
+          <w:color w:val="2AACB8"/>
+          <w:kern w:val="0"/>
+          <w:sz w:val="20"/>
+          <w:szCs w:val="20"/>
+          <w:lang w:eastAsia="pl-PL"/>
+          <w14:ligatures w14:val="none"/>
+        </w:rPr>
+        <w:t>0</w:t>
+      </w:r>
+      <w:r>
+        <w:rPr>
+          <w:rFonts w:ascii="Courier New" w:eastAsia="Times New Roman" w:hAnsi="Courier New" w:cs="Courier New"/>
+          <w:color w:val="BCBEC4"/>
+          <w:kern w:val="0"/>
+          <w:sz w:val="20"/>
+          <w:szCs w:val="20"/>
+          <w:lang w:eastAsia="pl-PL"/>
+          <w14:ligatures w14:val="none"/>
+        </w:rPr>
+        <w:t>]);</w:t>
+      </w:r>
+      <w:r>
+        <w:rPr>
+          <w:rFonts w:ascii="Courier New" w:eastAsia="Times New Roman" w:hAnsi="Courier New" w:cs="Courier New"/>
+          <w:color w:val="BCBEC4"/>
+          <w:kern w:val="0"/>
+          <w:sz w:val="20"/>
+          <w:szCs w:val="20"/>
+          <w:lang w:eastAsia="pl-PL"/>
+          <w14:ligatures w14:val="none"/>
+        </w:rPr>
+        <w:br/>
+        <w:t xml:space="preserve">        } </w:t>
+      </w:r>
+      <w:r>
+        <w:rPr>
+          <w:rFonts w:ascii="Courier New" w:eastAsia="Times New Roman" w:hAnsi="Courier New" w:cs="Courier New"/>
+          <w:color w:val="CF8E6D"/>
+          <w:kern w:val="0"/>
+          <w:sz w:val="20"/>
+          <w:szCs w:val="20"/>
+          <w:lang w:eastAsia="pl-PL"/>
+          <w14:ligatures w14:val="none"/>
+        </w:rPr>
+        <w:t xml:space="preserve">catch </w:t>
+      </w:r>
+      <w:r>
+        <w:rPr>
+          <w:rFonts w:ascii="Courier New" w:eastAsia="Times New Roman" w:hAnsi="Courier New" w:cs="Courier New"/>
+          <w:color w:val="BCBEC4"/>
+          <w:kern w:val="0"/>
+          <w:sz w:val="20"/>
+          <w:szCs w:val="20"/>
+          <w:lang w:eastAsia="pl-PL"/>
+          <w14:ligatures w14:val="none"/>
+        </w:rPr>
+        <w:t>(NumberFormatException e) {</w:t>
+      </w:r>
+      <w:r>
+        <w:rPr>
+          <w:rFonts w:ascii="Courier New" w:eastAsia="Times New Roman" w:hAnsi="Courier New" w:cs="Courier New"/>
+          <w:color w:val="BCBEC4"/>
+          <w:kern w:val="0"/>
+          <w:sz w:val="20"/>
+          <w:szCs w:val="20"/>
+          <w:lang w:eastAsia="pl-PL"/>
+          <w14:ligatures w14:val="none"/>
+        </w:rPr>
+        <w:br/>
+        <w:t xml:space="preserve">            System.</w:t>
+      </w:r>
+      <w:r>
+        <w:rPr>
+          <w:rFonts w:ascii="Courier New" w:eastAsia="Times New Roman" w:hAnsi="Courier New" w:cs="Courier New"/>
+          <w:i/>
+          <w:iCs/>
+          <w:color w:val="C77DBB"/>
+          <w:kern w:val="0"/>
+          <w:sz w:val="20"/>
+          <w:szCs w:val="20"/>
+          <w:lang w:eastAsia="pl-PL"/>
+          <w14:ligatures w14:val="none"/>
+        </w:rPr>
+        <w:t>err</w:t>
+      </w:r>
+      <w:r>
+        <w:rPr>
+          <w:rFonts w:ascii="Courier New" w:eastAsia="Times New Roman" w:hAnsi="Courier New" w:cs="Courier New"/>
+          <w:color w:val="BCBEC4"/>
+          <w:kern w:val="0"/>
+          <w:sz w:val="20"/>
+          <w:szCs w:val="20"/>
+          <w:lang w:eastAsia="pl-PL"/>
+          <w14:ligatures w14:val="none"/>
+        </w:rPr>
+        <w:t>.println(</w:t>
+      </w:r>
+      <w:r>
+        <w:rPr>
+          <w:rFonts w:ascii="Courier New" w:eastAsia="Times New Roman" w:hAnsi="Courier New" w:cs="Courier New"/>
+          <w:color w:val="6AAB73"/>
+          <w:kern w:val="0"/>
+          <w:sz w:val="20"/>
+          <w:szCs w:val="20"/>
+          <w:lang w:eastAsia="pl-PL"/>
+          <w14:ligatures w14:val="none"/>
+        </w:rPr>
+        <w:t>"Liczba wątków musi być liczbą całkowitą."</w:t>
+      </w:r>
+      <w:r>
+        <w:rPr>
+          <w:rFonts w:ascii="Courier New" w:eastAsia="Times New Roman" w:hAnsi="Courier New" w:cs="Courier New"/>
+          <w:color w:val="BCBEC4"/>
+          <w:kern w:val="0"/>
+          <w:sz w:val="20"/>
+          <w:szCs w:val="20"/>
+          <w:lang w:eastAsia="pl-PL"/>
+          <w14:ligatures w14:val="none"/>
+        </w:rPr>
+        <w:t>);</w:t>
+      </w:r>
+      <w:r>
+        <w:rPr>
+          <w:rFonts w:ascii="Courier New" w:eastAsia="Times New Roman" w:hAnsi="Courier New" w:cs="Courier New"/>
+          <w:color w:val="BCBEC4"/>
+          <w:kern w:val="0"/>
+          <w:sz w:val="20"/>
+          <w:szCs w:val="20"/>
+          <w:lang w:eastAsia="pl-PL"/>
+          <w14:ligatures w14:val="none"/>
+        </w:rPr>
+        <w:br/>
+        <w:t xml:space="preserve">            </w:t>
+      </w:r>
+      <w:r>
+        <w:rPr>
+          <w:rFonts w:ascii="Courier New" w:eastAsia="Times New Roman" w:hAnsi="Courier New" w:cs="Courier New"/>
+          <w:color w:val="CF8E6D"/>
+          <w:kern w:val="0"/>
+          <w:sz w:val="20"/>
+          <w:szCs w:val="20"/>
+          <w:lang w:eastAsia="pl-PL"/>
+          <w14:ligatures w14:val="none"/>
+        </w:rPr>
+        <w:t>return</w:t>
+      </w:r>
+      <w:r>
+        <w:rPr>
+          <w:rFonts w:ascii="Courier New" w:eastAsia="Times New Roman" w:hAnsi="Courier New" w:cs="Courier New"/>
+          <w:color w:val="BCBEC4"/>
+          <w:kern w:val="0"/>
+          <w:sz w:val="20"/>
+          <w:szCs w:val="20"/>
+          <w:lang w:eastAsia="pl-PL"/>
+          <w14:ligatures w14:val="none"/>
+        </w:rPr>
+        <w:t>;</w:t>
+      </w:r>
+      <w:r>
+        <w:rPr>
+          <w:rFonts w:ascii="Courier New" w:eastAsia="Times New Roman" w:hAnsi="Courier New" w:cs="Courier New"/>
+          <w:color w:val="BCBEC4"/>
+          <w:kern w:val="0"/>
+          <w:sz w:val="20"/>
+          <w:szCs w:val="20"/>
+          <w:lang w:eastAsia="pl-PL"/>
+          <w14:ligatures w14:val="none"/>
+        </w:rPr>
+        <w:br/>
+        <w:t xml:space="preserve">        }</w:t>
+      </w:r>
+      <w:r>
+        <w:rPr>
+          <w:rFonts w:ascii="Courier New" w:eastAsia="Times New Roman" w:hAnsi="Courier New" w:cs="Courier New"/>
+          <w:color w:val="BCBEC4"/>
+          <w:kern w:val="0"/>
+          <w:sz w:val="20"/>
+          <w:szCs w:val="20"/>
+          <w:lang w:eastAsia="pl-PL"/>
+          <w14:ligatures w14:val="none"/>
+        </w:rPr>
+        <w:br/>
+      </w:r>
+      <w:r>
+        <w:rPr>
+          <w:rFonts w:ascii="Courier New" w:eastAsia="Times New Roman" w:hAnsi="Courier New" w:cs="Courier New"/>
+          <w:color w:val="BCBEC4"/>
+          <w:kern w:val="0"/>
+          <w:sz w:val="20"/>
+          <w:szCs w:val="20"/>
+          <w:lang w:eastAsia="pl-PL"/>
+          <w14:ligatures w14:val="none"/>
+        </w:rPr>
+        <w:br/>
+        <w:t xml:space="preserve">        String filePath = args[</w:t>
+      </w:r>
+      <w:r>
+        <w:rPr>
+          <w:rFonts w:ascii="Courier New" w:eastAsia="Times New Roman" w:hAnsi="Courier New" w:cs="Courier New"/>
+          <w:color w:val="2AACB8"/>
+          <w:kern w:val="0"/>
+          <w:sz w:val="20"/>
+          <w:szCs w:val="20"/>
+          <w:lang w:eastAsia="pl-PL"/>
+          <w14:ligatures w14:val="none"/>
+        </w:rPr>
+        <w:t>1</w:t>
+      </w:r>
+      <w:r>
+        <w:rPr>
+          <w:rFonts w:ascii="Courier New" w:eastAsia="Times New Roman" w:hAnsi="Courier New" w:cs="Courier New"/>
+          <w:color w:val="BCBEC4"/>
+          <w:kern w:val="0"/>
+          <w:sz w:val="20"/>
+          <w:szCs w:val="20"/>
+          <w:lang w:eastAsia="pl-PL"/>
+          <w14:ligatures w14:val="none"/>
+        </w:rPr>
+        <w:t>];</w:t>
+      </w:r>
+      <w:r>
+        <w:rPr>
+          <w:rFonts w:ascii="Courier New" w:eastAsia="Times New Roman" w:hAnsi="Courier New" w:cs="Courier New"/>
+          <w:color w:val="BCBEC4"/>
+          <w:kern w:val="0"/>
+          <w:sz w:val="20"/>
+          <w:szCs w:val="20"/>
+          <w:lang w:eastAsia="pl-PL"/>
+          <w14:ligatures w14:val="none"/>
+        </w:rPr>
+        <w:br/>
+        <w:t xml:space="preserve">        Path file = Paths.</w:t>
+      </w:r>
+      <w:r>
+        <w:rPr>
+          <w:rFonts w:ascii="Courier New" w:eastAsia="Times New Roman" w:hAnsi="Courier New" w:cs="Courier New"/>
+          <w:i/>
+          <w:iCs/>
+          <w:color w:val="BCBEC4"/>
+          <w:kern w:val="0"/>
+          <w:sz w:val="20"/>
+          <w:szCs w:val="20"/>
+          <w:lang w:eastAsia="pl-PL"/>
+          <w14:ligatures w14:val="none"/>
+        </w:rPr>
+        <w:t>get</w:t>
+      </w:r>
+      <w:r>
+        <w:rPr>
+          <w:rFonts w:ascii="Courier New" w:eastAsia="Times New Roman" w:hAnsi="Courier New" w:cs="Courier New"/>
+          <w:color w:val="BCBEC4"/>
+          <w:kern w:val="0"/>
+          <w:sz w:val="20"/>
+          <w:szCs w:val="20"/>
+          <w:lang w:eastAsia="pl-PL"/>
+          <w14:ligatures w14:val="none"/>
+        </w:rPr>
+        <w:t>(filePath);</w:t>
+      </w:r>
+      <w:r>
+        <w:rPr>
+          <w:rFonts w:ascii="Courier New" w:eastAsia="Times New Roman" w:hAnsi="Courier New" w:cs="Courier New"/>
+          <w:color w:val="BCBEC4"/>
+          <w:kern w:val="0"/>
+          <w:sz w:val="20"/>
+          <w:szCs w:val="20"/>
+          <w:lang w:eastAsia="pl-PL"/>
+          <w14:ligatures w14:val="none"/>
+        </w:rPr>
+        <w:br/>
+        <w:t xml:space="preserve">        </w:t>
+      </w:r>
+      <w:r>
+        <w:rPr>
+          <w:rFonts w:ascii="Courier New" w:eastAsia="Times New Roman" w:hAnsi="Courier New" w:cs="Courier New"/>
+          <w:color w:val="CF8E6D"/>
+          <w:kern w:val="0"/>
+          <w:sz w:val="20"/>
+          <w:szCs w:val="20"/>
+          <w:lang w:eastAsia="pl-PL"/>
+          <w14:ligatures w14:val="none"/>
+        </w:rPr>
+        <w:t xml:space="preserve">if </w:t>
+      </w:r>
+      <w:r>
+        <w:rPr>
+          <w:rFonts w:ascii="Courier New" w:eastAsia="Times New Roman" w:hAnsi="Courier New" w:cs="Courier New"/>
+          <w:color w:val="BCBEC4"/>
+          <w:kern w:val="0"/>
+          <w:sz w:val="20"/>
+          <w:szCs w:val="20"/>
+          <w:lang w:eastAsia="pl-PL"/>
+          <w14:ligatures w14:val="none"/>
+        </w:rPr>
+        <w:t>(!Files.</w:t>
+      </w:r>
+      <w:r>
+        <w:rPr>
+          <w:rFonts w:ascii="Courier New" w:eastAsia="Times New Roman" w:hAnsi="Courier New" w:cs="Courier New"/>
+          <w:i/>
+          <w:iCs/>
+          <w:color w:val="BCBEC4"/>
+          <w:kern w:val="0"/>
+          <w:sz w:val="20"/>
+          <w:szCs w:val="20"/>
+          <w:lang w:eastAsia="pl-PL"/>
+          <w14:ligatures w14:val="none"/>
+        </w:rPr>
+        <w:t>exists</w:t>
+      </w:r>
+      <w:r>
+        <w:rPr>
+          <w:rFonts w:ascii="Courier New" w:eastAsia="Times New Roman" w:hAnsi="Courier New" w:cs="Courier New"/>
+          <w:color w:val="BCBEC4"/>
+          <w:kern w:val="0"/>
+          <w:sz w:val="20"/>
+          <w:szCs w:val="20"/>
+          <w:lang w:eastAsia="pl-PL"/>
+          <w14:ligatures w14:val="none"/>
+        </w:rPr>
+        <w:t>(file)) {</w:t>
+      </w:r>
+      <w:r>
+        <w:rPr>
+          <w:rFonts w:ascii="Courier New" w:eastAsia="Times New Roman" w:hAnsi="Courier New" w:cs="Courier New"/>
+          <w:color w:val="BCBEC4"/>
+          <w:kern w:val="0"/>
+          <w:sz w:val="20"/>
+          <w:szCs w:val="20"/>
+          <w:lang w:eastAsia="pl-PL"/>
+          <w14:ligatures w14:val="none"/>
+        </w:rPr>
+        <w:br/>
+        <w:t xml:space="preserve">            System.</w:t>
+      </w:r>
+      <w:r>
+        <w:rPr>
+          <w:rFonts w:ascii="Courier New" w:eastAsia="Times New Roman" w:hAnsi="Courier New" w:cs="Courier New"/>
+          <w:i/>
+          <w:iCs/>
+          <w:color w:val="C77DBB"/>
+          <w:kern w:val="0"/>
+          <w:sz w:val="20"/>
+          <w:szCs w:val="20"/>
+          <w:lang w:eastAsia="pl-PL"/>
+          <w14:ligatures w14:val="none"/>
+        </w:rPr>
+        <w:t>err</w:t>
+      </w:r>
+      <w:r>
+        <w:rPr>
+          <w:rFonts w:ascii="Courier New" w:eastAsia="Times New Roman" w:hAnsi="Courier New" w:cs="Courier New"/>
+          <w:color w:val="BCBEC4"/>
+          <w:kern w:val="0"/>
+          <w:sz w:val="20"/>
+          <w:szCs w:val="20"/>
+          <w:lang w:eastAsia="pl-PL"/>
+          <w14:ligatures w14:val="none"/>
+        </w:rPr>
+        <w:t>.println(</w:t>
+      </w:r>
+      <w:r>
+        <w:rPr>
+          <w:rFonts w:ascii="Courier New" w:eastAsia="Times New Roman" w:hAnsi="Courier New" w:cs="Courier New"/>
+          <w:color w:val="6AAB73"/>
+          <w:kern w:val="0"/>
+          <w:sz w:val="20"/>
+          <w:szCs w:val="20"/>
+          <w:lang w:eastAsia="pl-PL"/>
+          <w14:ligatures w14:val="none"/>
+        </w:rPr>
+        <w:t xml:space="preserve">"Taki plik nie istnieje: " </w:t>
+      </w:r>
+      <w:r>
+        <w:rPr>
+          <w:rFonts w:ascii="Courier New" w:eastAsia="Times New Roman" w:hAnsi="Courier New" w:cs="Courier New"/>
+          <w:color w:val="BCBEC4"/>
+          <w:kern w:val="0"/>
+          <w:sz w:val="20"/>
+          <w:szCs w:val="20"/>
+          <w:lang w:eastAsia="pl-PL"/>
+          <w14:ligatures w14:val="none"/>
+        </w:rPr>
+        <w:t>+ filePath);</w:t>
+      </w:r>
+      <w:r>
+        <w:rPr>
+          <w:rFonts w:ascii="Courier New" w:eastAsia="Times New Roman" w:hAnsi="Courier New" w:cs="Courier New"/>
+          <w:color w:val="BCBEC4"/>
+          <w:kern w:val="0"/>
+          <w:sz w:val="20"/>
+          <w:szCs w:val="20"/>
+          <w:lang w:eastAsia="pl-PL"/>
+          <w14:ligatures w14:val="none"/>
+        </w:rPr>
+        <w:br/>
+        <w:t xml:space="preserve">            </w:t>
+      </w:r>
+      <w:r>
+        <w:rPr>
+          <w:rFonts w:ascii="Courier New" w:eastAsia="Times New Roman" w:hAnsi="Courier New" w:cs="Courier New"/>
+          <w:color w:val="CF8E6D"/>
+          <w:kern w:val="0"/>
+          <w:sz w:val="20"/>
+          <w:szCs w:val="20"/>
+          <w:lang w:eastAsia="pl-PL"/>
+          <w14:ligatures w14:val="none"/>
+        </w:rPr>
+        <w:t>return</w:t>
+      </w:r>
+      <w:r>
+        <w:rPr>
+          <w:rFonts w:ascii="Courier New" w:eastAsia="Times New Roman" w:hAnsi="Courier New" w:cs="Courier New"/>
+          <w:color w:val="BCBEC4"/>
+          <w:kern w:val="0"/>
+          <w:sz w:val="20"/>
+          <w:szCs w:val="20"/>
+          <w:lang w:eastAsia="pl-PL"/>
+          <w14:ligatures w14:val="none"/>
+        </w:rPr>
+        <w:t>;</w:t>
+      </w:r>
+      <w:r>
+        <w:rPr>
+          <w:rFonts w:ascii="Courier New" w:eastAsia="Times New Roman" w:hAnsi="Courier New" w:cs="Courier New"/>
+          <w:color w:val="BCBEC4"/>
+          <w:kern w:val="0"/>
+          <w:sz w:val="20"/>
+          <w:szCs w:val="20"/>
+          <w:lang w:eastAsia="pl-PL"/>
+          <w14:ligatures w14:val="none"/>
+        </w:rPr>
+        <w:br/>
+        <w:t xml:space="preserve">        }</w:t>
+      </w:r>
+      <w:r>
+        <w:rPr>
+          <w:rFonts w:ascii="Courier New" w:eastAsia="Times New Roman" w:hAnsi="Courier New" w:cs="Courier New"/>
+          <w:color w:val="BCBEC4"/>
+          <w:kern w:val="0"/>
+          <w:sz w:val="20"/>
+          <w:szCs w:val="20"/>
+          <w:lang w:eastAsia="pl-PL"/>
+          <w14:ligatures w14:val="none"/>
+        </w:rPr>
+        <w:br/>
+      </w:r>
+      <w:r>
+        <w:rPr>
+          <w:rFonts w:ascii="Courier New" w:eastAsia="Times New Roman" w:hAnsi="Courier New" w:cs="Courier New"/>
+          <w:color w:val="BCBEC4"/>
+          <w:kern w:val="0"/>
+          <w:sz w:val="20"/>
+          <w:szCs w:val="20"/>
+          <w:lang w:eastAsia="pl-PL"/>
+          <w14:ligatures w14:val="none"/>
+        </w:rPr>
+        <w:br/>
+        <w:t xml:space="preserve">        </w:t>
+      </w:r>
+      <w:r>
+        <w:rPr>
+          <w:rFonts w:ascii="Courier New" w:eastAsia="Times New Roman" w:hAnsi="Courier New" w:cs="Courier New"/>
+          <w:color w:val="CF8E6D"/>
+          <w:kern w:val="0"/>
+          <w:sz w:val="20"/>
+          <w:szCs w:val="20"/>
+          <w:lang w:eastAsia="pl-PL"/>
+          <w14:ligatures w14:val="none"/>
+        </w:rPr>
+        <w:t xml:space="preserve">try </w:t>
+      </w:r>
+      <w:r>
+        <w:rPr>
+          <w:rFonts w:ascii="Courier New" w:eastAsia="Times New Roman" w:hAnsi="Courier New" w:cs="Courier New"/>
+          <w:color w:val="BCBEC4"/>
+          <w:kern w:val="0"/>
+          <w:sz w:val="20"/>
+          <w:szCs w:val="20"/>
+          <w:lang w:eastAsia="pl-PL"/>
+          <w14:ligatures w14:val="none"/>
+        </w:rPr>
+        <w:t>{</w:t>
+      </w:r>
+      <w:r>
+        <w:rPr>
+          <w:rFonts w:ascii="Courier New" w:eastAsia="Times New Roman" w:hAnsi="Courier New" w:cs="Courier New"/>
+          <w:color w:val="BCBEC4"/>
+          <w:kern w:val="0"/>
+          <w:sz w:val="20"/>
+          <w:szCs w:val="20"/>
+          <w:lang w:eastAsia="pl-PL"/>
+          <w14:ligatures w14:val="none"/>
+        </w:rPr>
+        <w:br/>
+        <w:t xml:space="preserve">            </w:t>
+      </w:r>
+      <w:r>
+        <w:rPr>
+          <w:rFonts w:ascii="Courier New" w:eastAsia="Times New Roman" w:hAnsi="Courier New" w:cs="Courier New"/>
+          <w:color w:val="CF8E6D"/>
+          <w:kern w:val="0"/>
+          <w:sz w:val="20"/>
+          <w:szCs w:val="20"/>
+          <w:lang w:eastAsia="pl-PL"/>
+          <w14:ligatures w14:val="none"/>
+        </w:rPr>
+        <w:t xml:space="preserve">new </w:t>
+      </w:r>
+      <w:r>
+        <w:rPr>
+          <w:rFonts w:ascii="Courier New" w:eastAsia="Times New Roman" w:hAnsi="Courier New" w:cs="Courier New"/>
+          <w:color w:val="BCBEC4"/>
+          <w:kern w:val="0"/>
+          <w:sz w:val="20"/>
+          <w:szCs w:val="20"/>
+          <w:lang w:eastAsia="pl-PL"/>
+          <w14:ligatures w14:val="none"/>
+        </w:rPr>
+        <w:t>WordCounter(numberOfThreads, file).countWords();</w:t>
+      </w:r>
+      <w:r>
+        <w:rPr>
+          <w:rFonts w:ascii="Courier New" w:eastAsia="Times New Roman" w:hAnsi="Courier New" w:cs="Courier New"/>
+          <w:color w:val="BCBEC4"/>
+          <w:kern w:val="0"/>
+          <w:sz w:val="20"/>
+          <w:szCs w:val="20"/>
+          <w:lang w:eastAsia="pl-PL"/>
+          <w14:ligatures w14:val="none"/>
+        </w:rPr>
+        <w:br/>
+        <w:t xml:space="preserve">        } </w:t>
+      </w:r>
+      <w:r>
+        <w:rPr>
+          <w:rFonts w:ascii="Courier New" w:eastAsia="Times New Roman" w:hAnsi="Courier New" w:cs="Courier New"/>
+          <w:color w:val="CF8E6D"/>
+          <w:kern w:val="0"/>
+          <w:sz w:val="20"/>
+          <w:szCs w:val="20"/>
+          <w:lang w:eastAsia="pl-PL"/>
+          <w14:ligatures w14:val="none"/>
+        </w:rPr>
+        <w:t xml:space="preserve">catch </w:t>
+      </w:r>
+      <w:r>
+        <w:rPr>
+          <w:rFonts w:ascii="Courier New" w:eastAsia="Times New Roman" w:hAnsi="Courier New" w:cs="Courier New"/>
+          <w:color w:val="BCBEC4"/>
+          <w:kern w:val="0"/>
+          <w:sz w:val="20"/>
+          <w:szCs w:val="20"/>
+          <w:lang w:eastAsia="pl-PL"/>
+          <w14:ligatures w14:val="none"/>
+        </w:rPr>
+        <w:t>(IOException | InterruptedException e) {</w:t>
+      </w:r>
+      <w:r>
+        <w:rPr>
+          <w:rFonts w:ascii="Courier New" w:eastAsia="Times New Roman" w:hAnsi="Courier New" w:cs="Courier New"/>
+          <w:color w:val="BCBEC4"/>
+          <w:kern w:val="0"/>
+          <w:sz w:val="20"/>
+          <w:szCs w:val="20"/>
+          <w:lang w:eastAsia="pl-PL"/>
+          <w14:ligatures w14:val="none"/>
+        </w:rPr>
+        <w:br/>
+        <w:t xml:space="preserve">            System.</w:t>
+      </w:r>
+      <w:r>
+        <w:rPr>
+          <w:rFonts w:ascii="Courier New" w:eastAsia="Times New Roman" w:hAnsi="Courier New" w:cs="Courier New"/>
+          <w:i/>
+          <w:iCs/>
+          <w:color w:val="C77DBB"/>
+          <w:kern w:val="0"/>
+          <w:sz w:val="20"/>
+          <w:szCs w:val="20"/>
+          <w:lang w:eastAsia="pl-PL"/>
+          <w14:ligatures w14:val="none"/>
+        </w:rPr>
+        <w:t>err</w:t>
+      </w:r>
+      <w:r>
+        <w:rPr>
+          <w:rFonts w:ascii="Courier New" w:eastAsia="Times New Roman" w:hAnsi="Courier New" w:cs="Courier New"/>
+          <w:color w:val="BCBEC4"/>
+          <w:kern w:val="0"/>
+          <w:sz w:val="20"/>
+          <w:szCs w:val="20"/>
+          <w:lang w:eastAsia="pl-PL"/>
+          <w14:ligatures w14:val="none"/>
+        </w:rPr>
+        <w:t>.println(</w:t>
+      </w:r>
+      <w:r>
+        <w:rPr>
+          <w:rFonts w:ascii="Courier New" w:eastAsia="Times New Roman" w:hAnsi="Courier New" w:cs="Courier New"/>
+          <w:color w:val="6AAB73"/>
+          <w:kern w:val="0"/>
+          <w:sz w:val="20"/>
+          <w:szCs w:val="20"/>
+          <w:lang w:eastAsia="pl-PL"/>
+          <w14:ligatures w14:val="none"/>
+        </w:rPr>
+        <w:t xml:space="preserve">"Błąd działania aplikacji: " </w:t>
+      </w:r>
+      <w:r>
+        <w:rPr>
+          <w:rFonts w:ascii="Courier New" w:eastAsia="Times New Roman" w:hAnsi="Courier New" w:cs="Courier New"/>
+          <w:color w:val="BCBEC4"/>
+          <w:kern w:val="0"/>
+          <w:sz w:val="20"/>
+          <w:szCs w:val="20"/>
+          <w:lang w:eastAsia="pl-PL"/>
+          <w14:ligatures w14:val="none"/>
+        </w:rPr>
+        <w:t>+ e.getMessage());</w:t>
+      </w:r>
+      <w:r>
+        <w:rPr>
+          <w:rFonts w:ascii="Courier New" w:eastAsia="Times New Roman" w:hAnsi="Courier New" w:cs="Courier New"/>
+          <w:color w:val="BCBEC4"/>
+          <w:kern w:val="0"/>
+          <w:sz w:val="20"/>
+          <w:szCs w:val="20"/>
+          <w:lang w:eastAsia="pl-PL"/>
+          <w14:ligatures w14:val="none"/>
+        </w:rPr>
+        <w:br/>
+        <w:t xml:space="preserve">        }</w:t>
+      </w:r>
+      <w:r>
+        <w:rPr>
+          <w:rFonts w:ascii="Courier New" w:eastAsia="Times New Roman" w:hAnsi="Courier New" w:cs="Courier New"/>
+          <w:color w:val="BCBEC4"/>
+          <w:kern w:val="0"/>
+          <w:sz w:val="20"/>
+          <w:szCs w:val="20"/>
+          <w:lang w:eastAsia="pl-PL"/>
+          <w14:ligatures w14:val="none"/>
+        </w:rPr>
+        <w:br/>
+        <w:t xml:space="preserve">    }</w:t>
+      </w:r>
+      <w:r>
+        <w:rPr>
+          <w:rFonts w:ascii="Courier New" w:eastAsia="Times New Roman" w:hAnsi="Courier New" w:cs="Courier New"/>
+          <w:color w:val="BCBEC4"/>
+          <w:kern w:val="0"/>
+          <w:sz w:val="20"/>
+          <w:szCs w:val="20"/>
+          <w:lang w:eastAsia="pl-PL"/>
+          <w14:ligatures w14:val="none"/>
+        </w:rPr>
+        <w:br/>
+        <w:t>}</w:t>
+      </w:r>
+      <w:r>
+        <w:rPr>
+          <w:rFonts w:ascii="Courier New" w:eastAsia="Times New Roman" w:hAnsi="Courier New" w:cs="Courier New"/>
+          <w:color w:val="BCBEC4"/>
+          <w:kern w:val="0"/>
+          <w:sz w:val="20"/>
+          <w:szCs w:val="20"/>
+          <w:lang w:eastAsia="pl-PL"/>
+          <w14:ligatures w14:val="none"/>
+        </w:rPr>
+        <w:br/>
+      </w:r>
+      <w:r>
+        <w:rPr>
+          <w:rFonts w:ascii="Courier New" w:eastAsia="Times New Roman" w:hAnsi="Courier New" w:cs="Courier New"/>
+          <w:color w:val="BCBEC4"/>
+          <w:kern w:val="0"/>
+          <w:sz w:val="20"/>
+          <w:szCs w:val="20"/>
+          <w:lang w:eastAsia="pl-PL"/>
+          <w14:ligatures w14:val="none"/>
+        </w:rPr>
+        <w:br/>
+      </w:r>
+      <w:r>
+        <w:rPr>
+          <w:rFonts w:ascii="Courier New" w:eastAsia="Times New Roman" w:hAnsi="Courier New" w:cs="Courier New"/>
+          <w:color w:val="CF8E6D"/>
+          <w:kern w:val="0"/>
+          <w:sz w:val="20"/>
+          <w:szCs w:val="20"/>
+          <w:lang w:eastAsia="pl-PL"/>
+          <w14:ligatures w14:val="none"/>
+        </w:rPr>
+        <w:t xml:space="preserve">class </w:t>
+      </w:r>
+      <w:r>
+        <w:rPr>
+          <w:rFonts w:ascii="Courier New" w:eastAsia="Times New Roman" w:hAnsi="Courier New" w:cs="Courier New"/>
+          <w:color w:val="BCBEC4"/>
+          <w:kern w:val="0"/>
+          <w:sz w:val="20"/>
+          <w:szCs w:val="20"/>
+          <w:lang w:eastAsia="pl-PL"/>
+          <w14:ligatures w14:val="none"/>
+        </w:rPr>
+        <w:t>WordCounter {</w:t>
+      </w:r>
+      <w:r>
+        <w:rPr>
+          <w:rFonts w:ascii="Courier New" w:eastAsia="Times New Roman" w:hAnsi="Courier New" w:cs="Courier New"/>
+          <w:color w:val="BCBEC4"/>
+          <w:kern w:val="0"/>
+          <w:sz w:val="20"/>
+          <w:szCs w:val="20"/>
+          <w:lang w:eastAsia="pl-PL"/>
+          <w14:ligatures w14:val="none"/>
+        </w:rPr>
+        <w:br/>
+        <w:t xml:space="preserve">    </w:t>
+      </w:r>
+      <w:r>
+        <w:rPr>
+          <w:rFonts w:ascii="Courier New" w:eastAsia="Times New Roman" w:hAnsi="Courier New" w:cs="Courier New"/>
+          <w:color w:val="CF8E6D"/>
+          <w:kern w:val="0"/>
+          <w:sz w:val="20"/>
+          <w:szCs w:val="20"/>
+          <w:lang w:eastAsia="pl-PL"/>
+          <w14:ligatures w14:val="none"/>
+        </w:rPr>
+        <w:t xml:space="preserve">private final int </w:t>
+      </w:r>
+      <w:r>
+        <w:rPr>
+          <w:rFonts w:ascii="Courier New" w:eastAsia="Times New Roman" w:hAnsi="Courier New" w:cs="Courier New"/>
+          <w:color w:val="C77DBB"/>
+          <w:kern w:val="0"/>
+          <w:sz w:val="20"/>
+          <w:szCs w:val="20"/>
+          <w:lang w:eastAsia="pl-PL"/>
+          <w14:ligatures w14:val="none"/>
+        </w:rPr>
+        <w:t>numberOfThreads</w:t>
+      </w:r>
+      <w:r>
+        <w:rPr>
+          <w:rFonts w:ascii="Courier New" w:eastAsia="Times New Roman" w:hAnsi="Courier New" w:cs="Courier New"/>
+          <w:color w:val="BCBEC4"/>
+          <w:kern w:val="0"/>
+          <w:sz w:val="20"/>
+          <w:szCs w:val="20"/>
+          <w:lang w:eastAsia="pl-PL"/>
+          <w14:ligatures w14:val="none"/>
+        </w:rPr>
+        <w:t>;</w:t>
+      </w:r>
+      <w:r>
+        <w:rPr>
+          <w:rFonts w:ascii="Courier New" w:eastAsia="Times New Roman" w:hAnsi="Courier New" w:cs="Courier New"/>
+          <w:color w:val="BCBEC4"/>
+          <w:kern w:val="0"/>
+          <w:sz w:val="20"/>
+          <w:szCs w:val="20"/>
+          <w:lang w:eastAsia="pl-PL"/>
+          <w14:ligatures w14:val="none"/>
+        </w:rPr>
+        <w:br/>
+        <w:t xml:space="preserve">    </w:t>
+      </w:r>
+      <w:r>
+        <w:rPr>
+          <w:rFonts w:ascii="Courier New" w:eastAsia="Times New Roman" w:hAnsi="Courier New" w:cs="Courier New"/>
+          <w:color w:val="CF8E6D"/>
+          <w:kern w:val="0"/>
+          <w:sz w:val="20"/>
+          <w:szCs w:val="20"/>
+          <w:lang w:eastAsia="pl-PL"/>
+          <w14:ligatures w14:val="none"/>
+        </w:rPr>
+        <w:t xml:space="preserve">private final </w:t>
+      </w:r>
+      <w:r>
+        <w:rPr>
+          <w:rFonts w:ascii="Courier New" w:eastAsia="Times New Roman" w:hAnsi="Courier New" w:cs="Courier New"/>
+          <w:color w:val="BCBEC4"/>
+          <w:kern w:val="0"/>
+          <w:sz w:val="20"/>
+          <w:szCs w:val="20"/>
+          <w:lang w:eastAsia="pl-PL"/>
+          <w14:ligatures w14:val="none"/>
+        </w:rPr>
+        <w:t xml:space="preserve">Path </w:t>
+      </w:r>
+      <w:r>
+        <w:rPr>
+          <w:rFonts w:ascii="Courier New" w:eastAsia="Times New Roman" w:hAnsi="Courier New" w:cs="Courier New"/>
+          <w:color w:val="C77DBB"/>
+          <w:kern w:val="0"/>
+          <w:sz w:val="20"/>
+          <w:szCs w:val="20"/>
+          <w:lang w:eastAsia="pl-PL"/>
+          <w14:ligatures w14:val="none"/>
+        </w:rPr>
+        <w:t>file</w:t>
+      </w:r>
+      <w:r>
+        <w:rPr>
+          <w:rFonts w:ascii="Courier New" w:eastAsia="Times New Roman" w:hAnsi="Courier New" w:cs="Courier New"/>
+          <w:color w:val="BCBEC4"/>
+          <w:kern w:val="0"/>
+          <w:sz w:val="20"/>
+          <w:szCs w:val="20"/>
+          <w:lang w:eastAsia="pl-PL"/>
+          <w14:ligatures w14:val="none"/>
+        </w:rPr>
+        <w:t>;</w:t>
+      </w:r>
+      <w:r>
+        <w:rPr>
+          <w:rFonts w:ascii="Courier New" w:eastAsia="Times New Roman" w:hAnsi="Courier New" w:cs="Courier New"/>
+          <w:color w:val="BCBEC4"/>
+          <w:kern w:val="0"/>
+          <w:sz w:val="20"/>
+          <w:szCs w:val="20"/>
+          <w:lang w:eastAsia="pl-PL"/>
+          <w14:ligatures w14:val="none"/>
+        </w:rPr>
+        <w:br/>
+        <w:t xml:space="preserve">    </w:t>
+      </w:r>
+      <w:r>
+        <w:rPr>
+          <w:rFonts w:ascii="Courier New" w:eastAsia="Times New Roman" w:hAnsi="Courier New" w:cs="Courier New"/>
+          <w:color w:val="CF8E6D"/>
+          <w:kern w:val="0"/>
+          <w:sz w:val="20"/>
+          <w:szCs w:val="20"/>
+          <w:lang w:eastAsia="pl-PL"/>
+          <w14:ligatures w14:val="none"/>
+        </w:rPr>
+        <w:t xml:space="preserve">private final </w:t>
+      </w:r>
+      <w:r>
+        <w:rPr>
+          <w:rFonts w:ascii="Courier New" w:eastAsia="Times New Roman" w:hAnsi="Courier New" w:cs="Courier New"/>
+          <w:color w:val="BCBEC4"/>
+          <w:kern w:val="0"/>
+          <w:sz w:val="20"/>
+          <w:szCs w:val="20"/>
+          <w:lang w:eastAsia="pl-PL"/>
+          <w14:ligatures w14:val="none"/>
+        </w:rPr>
+        <w:t xml:space="preserve">ConcurrentHashMap&lt;String, Integer&gt; </w:t>
+      </w:r>
+      <w:r>
+        <w:rPr>
+          <w:rFonts w:ascii="Courier New" w:eastAsia="Times New Roman" w:hAnsi="Courier New" w:cs="Courier New"/>
+          <w:color w:val="C77DBB"/>
+          <w:kern w:val="0"/>
+          <w:sz w:val="20"/>
+          <w:szCs w:val="20"/>
+          <w:lang w:eastAsia="pl-PL"/>
+          <w14:ligatures w14:val="none"/>
+        </w:rPr>
+        <w:t xml:space="preserve">wordCounts </w:t>
+      </w:r>
+      <w:r>
+        <w:rPr>
+          <w:rFonts w:ascii="Courier New" w:eastAsia="Times New Roman" w:hAnsi="Courier New" w:cs="Courier New"/>
+          <w:color w:val="BCBEC4"/>
+          <w:kern w:val="0"/>
+          <w:sz w:val="20"/>
+          <w:szCs w:val="20"/>
+          <w:lang w:eastAsia="pl-PL"/>
+          <w14:ligatures w14:val="none"/>
+        </w:rPr>
+        <w:t xml:space="preserve">= </w:t>
+      </w:r>
+      <w:r>
+        <w:rPr>
+          <w:rFonts w:ascii="Courier New" w:eastAsia="Times New Roman" w:hAnsi="Courier New" w:cs="Courier New"/>
+          <w:color w:val="CF8E6D"/>
+          <w:kern w:val="0"/>
+          <w:sz w:val="20"/>
+          <w:szCs w:val="20"/>
+          <w:lang w:eastAsia="pl-PL"/>
+          <w14:ligatures w14:val="none"/>
+        </w:rPr>
+        <w:t xml:space="preserve">new </w:t>
+      </w:r>
+      <w:r>
+        <w:rPr>
+          <w:rFonts w:ascii="Courier New" w:eastAsia="Times New Roman" w:hAnsi="Courier New" w:cs="Courier New"/>
+          <w:color w:val="BCBEC4"/>
+          <w:kern w:val="0"/>
+          <w:sz w:val="20"/>
+          <w:szCs w:val="20"/>
+          <w:lang w:eastAsia="pl-PL"/>
+          <w14:ligatures w14:val="none"/>
+        </w:rPr>
+        <w:t>ConcurrentHashMap&lt;&gt;();</w:t>
+      </w:r>
+      <w:r>
+        <w:rPr>
+          <w:rFonts w:ascii="Courier New" w:eastAsia="Times New Roman" w:hAnsi="Courier New" w:cs="Courier New"/>
+          <w:color w:val="BCBEC4"/>
+          <w:kern w:val="0"/>
+          <w:sz w:val="20"/>
+          <w:szCs w:val="20"/>
+          <w:lang w:eastAsia="pl-PL"/>
+          <w14:ligatures w14:val="none"/>
+        </w:rPr>
+        <w:br/>
+        <w:t xml:space="preserve">    </w:t>
+      </w:r>
+      <w:r>
+        <w:rPr>
+          <w:rFonts w:ascii="Courier New" w:eastAsia="Times New Roman" w:hAnsi="Courier New" w:cs="Courier New"/>
+          <w:color w:val="CF8E6D"/>
+          <w:kern w:val="0"/>
+          <w:sz w:val="20"/>
+          <w:szCs w:val="20"/>
+          <w:lang w:eastAsia="pl-PL"/>
+          <w14:ligatures w14:val="none"/>
+        </w:rPr>
+        <w:t xml:space="preserve">private final </w:t>
+      </w:r>
+      <w:r>
+        <w:rPr>
+          <w:rFonts w:ascii="Courier New" w:eastAsia="Times New Roman" w:hAnsi="Courier New" w:cs="Courier New"/>
+          <w:color w:val="BCBEC4"/>
+          <w:kern w:val="0"/>
+          <w:sz w:val="20"/>
+          <w:szCs w:val="20"/>
+          <w:lang w:eastAsia="pl-PL"/>
+          <w14:ligatures w14:val="none"/>
+        </w:rPr>
+        <w:t xml:space="preserve">ExecutorService </w:t>
+      </w:r>
+      <w:r>
+        <w:rPr>
+          <w:rFonts w:ascii="Courier New" w:eastAsia="Times New Roman" w:hAnsi="Courier New" w:cs="Courier New"/>
+          <w:color w:val="C77DBB"/>
+          <w:kern w:val="0"/>
+          <w:sz w:val="20"/>
+          <w:szCs w:val="20"/>
+          <w:lang w:eastAsia="pl-PL"/>
+          <w14:ligatures w14:val="none"/>
+        </w:rPr>
+        <w:t>executor</w:t>
+      </w:r>
+      <w:r>
+        <w:rPr>
+          <w:rFonts w:ascii="Courier New" w:eastAsia="Times New Roman" w:hAnsi="Courier New" w:cs="Courier New"/>
+          <w:color w:val="BCBEC4"/>
+          <w:kern w:val="0"/>
+          <w:sz w:val="20"/>
+          <w:szCs w:val="20"/>
+          <w:lang w:eastAsia="pl-PL"/>
+          <w14:ligatures w14:val="none"/>
+        </w:rPr>
+        <w:t>;</w:t>
+      </w:r>
+      <w:r>
+        <w:rPr>
+          <w:rFonts w:ascii="Courier New" w:eastAsia="Times New Roman" w:hAnsi="Courier New" w:cs="Courier New"/>
+          <w:color w:val="BCBEC4"/>
+          <w:kern w:val="0"/>
+          <w:sz w:val="20"/>
+          <w:szCs w:val="20"/>
+          <w:lang w:eastAsia="pl-PL"/>
+          <w14:ligatures w14:val="none"/>
+        </w:rPr>
+        <w:br/>
+        <w:t xml:space="preserve">    </w:t>
+      </w:r>
+      <w:r>
+        <w:rPr>
+          <w:rFonts w:ascii="Courier New" w:eastAsia="Times New Roman" w:hAnsi="Courier New" w:cs="Courier New"/>
+          <w:color w:val="CF8E6D"/>
+          <w:kern w:val="0"/>
+          <w:sz w:val="20"/>
+          <w:szCs w:val="20"/>
+          <w:lang w:eastAsia="pl-PL"/>
+          <w14:ligatures w14:val="none"/>
+        </w:rPr>
+        <w:t xml:space="preserve">private final </w:t>
+      </w:r>
+      <w:r>
+        <w:rPr>
+          <w:rFonts w:ascii="Courier New" w:eastAsia="Times New Roman" w:hAnsi="Courier New" w:cs="Courier New"/>
+          <w:color w:val="BCBEC4"/>
+          <w:kern w:val="0"/>
+          <w:sz w:val="20"/>
+          <w:szCs w:val="20"/>
+          <w:lang w:eastAsia="pl-PL"/>
+          <w14:ligatures w14:val="none"/>
+        </w:rPr>
+        <w:t xml:space="preserve">ConcurrentHashMap&lt;Integer, Integer&gt; </w:t>
+      </w:r>
+      <w:r>
+        <w:rPr>
+          <w:rFonts w:ascii="Courier New" w:eastAsia="Times New Roman" w:hAnsi="Courier New" w:cs="Courier New"/>
+          <w:color w:val="C77DBB"/>
+          <w:kern w:val="0"/>
+          <w:sz w:val="20"/>
+          <w:szCs w:val="20"/>
+          <w:lang w:eastAsia="pl-PL"/>
+          <w14:ligatures w14:val="none"/>
+        </w:rPr>
+        <w:t xml:space="preserve">linesPerThread </w:t>
+      </w:r>
+      <w:r>
+        <w:rPr>
+          <w:rFonts w:ascii="Courier New" w:eastAsia="Times New Roman" w:hAnsi="Courier New" w:cs="Courier New"/>
+          <w:color w:val="BCBEC4"/>
+          <w:kern w:val="0"/>
+          <w:sz w:val="20"/>
+          <w:szCs w:val="20"/>
+          <w:lang w:eastAsia="pl-PL"/>
+          <w14:ligatures w14:val="none"/>
+        </w:rPr>
+        <w:t xml:space="preserve">= </w:t>
+      </w:r>
+      <w:r>
+        <w:rPr>
+          <w:rFonts w:ascii="Courier New" w:eastAsia="Times New Roman" w:hAnsi="Courier New" w:cs="Courier New"/>
+          <w:color w:val="CF8E6D"/>
+          <w:kern w:val="0"/>
+          <w:sz w:val="20"/>
+          <w:szCs w:val="20"/>
+          <w:lang w:eastAsia="pl-PL"/>
+          <w14:ligatures w14:val="none"/>
+        </w:rPr>
+        <w:t xml:space="preserve">new </w:t>
+      </w:r>
+      <w:r>
+        <w:rPr>
+          <w:rFonts w:ascii="Courier New" w:eastAsia="Times New Roman" w:hAnsi="Courier New" w:cs="Courier New"/>
+          <w:color w:val="BCBEC4"/>
+          <w:kern w:val="0"/>
+          <w:sz w:val="20"/>
+          <w:szCs w:val="20"/>
+          <w:lang w:eastAsia="pl-PL"/>
+          <w14:ligatures w14:val="none"/>
+        </w:rPr>
+        <w:t>ConcurrentHashMap&lt;&gt;();</w:t>
+      </w:r>
+      <w:r>
+        <w:rPr>
+          <w:rFonts w:ascii="Courier New" w:eastAsia="Times New Roman" w:hAnsi="Courier New" w:cs="Courier New"/>
+          <w:color w:val="BCBEC4"/>
+          <w:kern w:val="0"/>
+          <w:sz w:val="20"/>
+          <w:szCs w:val="20"/>
+          <w:lang w:eastAsia="pl-PL"/>
+          <w14:ligatures w14:val="none"/>
+        </w:rPr>
+        <w:br/>
+      </w:r>
+      <w:r>
+        <w:rPr>
+          <w:rFonts w:ascii="Courier New" w:eastAsia="Times New Roman" w:hAnsi="Courier New" w:cs="Courier New"/>
+          <w:color w:val="BCBEC4"/>
+          <w:kern w:val="0"/>
+          <w:sz w:val="20"/>
+          <w:szCs w:val="20"/>
+          <w:lang w:eastAsia="pl-PL"/>
+          <w14:ligatures w14:val="none"/>
+        </w:rPr>
+        <w:br/>
+        <w:t xml:space="preserve">    </w:t>
+      </w:r>
+      <w:r>
+        <w:rPr>
+          <w:rFonts w:ascii="Courier New" w:eastAsia="Times New Roman" w:hAnsi="Courier New" w:cs="Courier New"/>
+          <w:color w:val="CF8E6D"/>
+          <w:kern w:val="0"/>
+          <w:sz w:val="20"/>
+          <w:szCs w:val="20"/>
+          <w:lang w:eastAsia="pl-PL"/>
+          <w14:ligatures w14:val="none"/>
+        </w:rPr>
+        <w:t xml:space="preserve">public </w:t>
+      </w:r>
+      <w:r>
+        <w:rPr>
+          <w:rFonts w:ascii="Courier New" w:eastAsia="Times New Roman" w:hAnsi="Courier New" w:cs="Courier New"/>
+          <w:color w:val="56A8F5"/>
+          <w:kern w:val="0"/>
+          <w:sz w:val="20"/>
+          <w:szCs w:val="20"/>
+          <w:lang w:eastAsia="pl-PL"/>
+          <w14:ligatures w14:val="none"/>
+        </w:rPr>
+        <w:t>WordCounter</w:t>
+      </w:r>
+      <w:r>
+        <w:rPr>
+          <w:rFonts w:ascii="Courier New" w:eastAsia="Times New Roman" w:hAnsi="Courier New" w:cs="Courier New"/>
+          <w:color w:val="BCBEC4"/>
+          <w:kern w:val="0"/>
+          <w:sz w:val="20"/>
+          <w:szCs w:val="20"/>
+          <w:lang w:eastAsia="pl-PL"/>
+          <w14:ligatures w14:val="none"/>
+        </w:rPr>
+        <w:t>(</w:t>
+      </w:r>
+      <w:r>
+        <w:rPr>
+          <w:rFonts w:ascii="Courier New" w:eastAsia="Times New Roman" w:hAnsi="Courier New" w:cs="Courier New"/>
+          <w:color w:val="CF8E6D"/>
+          <w:kern w:val="0"/>
+          <w:sz w:val="20"/>
+          <w:szCs w:val="20"/>
+          <w:lang w:eastAsia="pl-PL"/>
+          <w14:ligatures w14:val="none"/>
+        </w:rPr>
+        <w:t xml:space="preserve">int </w:t>
+      </w:r>
+      <w:r>
+        <w:rPr>
+          <w:rFonts w:ascii="Courier New" w:eastAsia="Times New Roman" w:hAnsi="Courier New" w:cs="Courier New"/>
+          <w:color w:val="BCBEC4"/>
+          <w:kern w:val="0"/>
+          <w:sz w:val="20"/>
+          <w:szCs w:val="20"/>
+          <w:lang w:eastAsia="pl-PL"/>
+          <w14:ligatures w14:val="none"/>
+        </w:rPr>
+        <w:t>numberOfThreads, Path file) {</w:t>
+      </w:r>
+      <w:r>
+        <w:rPr>
+          <w:rFonts w:ascii="Courier New" w:eastAsia="Times New Roman" w:hAnsi="Courier New" w:cs="Courier New"/>
+          <w:color w:val="BCBEC4"/>
+          <w:kern w:val="0"/>
+          <w:sz w:val="20"/>
+          <w:szCs w:val="20"/>
+          <w:lang w:eastAsia="pl-PL"/>
+          <w14:ligatures w14:val="none"/>
+        </w:rPr>
+        <w:br/>
+        <w:t xml:space="preserve">        </w:t>
+      </w:r>
+      <w:r>
+        <w:rPr>
+          <w:rFonts w:ascii="Courier New" w:eastAsia="Times New Roman" w:hAnsi="Courier New" w:cs="Courier New"/>
+          <w:color w:val="CF8E6D"/>
+          <w:kern w:val="0"/>
+          <w:sz w:val="20"/>
+          <w:szCs w:val="20"/>
+          <w:lang w:eastAsia="pl-PL"/>
+          <w14:ligatures w14:val="none"/>
+        </w:rPr>
+        <w:t>this</w:t>
+      </w:r>
+      <w:r>
+        <w:rPr>
+          <w:rFonts w:ascii="Courier New" w:eastAsia="Times New Roman" w:hAnsi="Courier New" w:cs="Courier New"/>
+          <w:color w:val="BCBEC4"/>
+          <w:kern w:val="0"/>
+          <w:sz w:val="20"/>
+          <w:szCs w:val="20"/>
+          <w:lang w:eastAsia="pl-PL"/>
+          <w14:ligatures w14:val="none"/>
+        </w:rPr>
+        <w:t>.</w:t>
+      </w:r>
+      <w:r>
+        <w:rPr>
+          <w:rFonts w:ascii="Courier New" w:eastAsia="Times New Roman" w:hAnsi="Courier New" w:cs="Courier New"/>
+          <w:color w:val="C77DBB"/>
+          <w:kern w:val="0"/>
+          <w:sz w:val="20"/>
+          <w:szCs w:val="20"/>
+          <w:lang w:eastAsia="pl-PL"/>
+          <w14:ligatures w14:val="none"/>
+        </w:rPr>
+        <w:t xml:space="preserve">numberOfThreads </w:t>
+      </w:r>
+      <w:r>
+        <w:rPr>
+          <w:rFonts w:ascii="Courier New" w:eastAsia="Times New Roman" w:hAnsi="Courier New" w:cs="Courier New"/>
+          <w:color w:val="BCBEC4"/>
+          <w:kern w:val="0"/>
+          <w:sz w:val="20"/>
+          <w:szCs w:val="20"/>
+          <w:lang w:eastAsia="pl-PL"/>
+          <w14:ligatures w14:val="none"/>
+        </w:rPr>
+        <w:t>= numberOfThreads;</w:t>
+      </w:r>
+      <w:r>
+        <w:rPr>
+          <w:rFonts w:ascii="Courier New" w:eastAsia="Times New Roman" w:hAnsi="Courier New" w:cs="Courier New"/>
+          <w:color w:val="BCBEC4"/>
+          <w:kern w:val="0"/>
+          <w:sz w:val="20"/>
+          <w:szCs w:val="20"/>
+          <w:lang w:eastAsia="pl-PL"/>
+          <w14:ligatures w14:val="none"/>
+        </w:rPr>
+        <w:br/>
+        <w:t xml:space="preserve">        </w:t>
+      </w:r>
+      <w:r>
+        <w:rPr>
+          <w:rFonts w:ascii="Courier New" w:eastAsia="Times New Roman" w:hAnsi="Courier New" w:cs="Courier New"/>
+          <w:color w:val="CF8E6D"/>
+          <w:kern w:val="0"/>
+          <w:sz w:val="20"/>
+          <w:szCs w:val="20"/>
+          <w:lang w:eastAsia="pl-PL"/>
+          <w14:ligatures w14:val="none"/>
+        </w:rPr>
+        <w:t>this</w:t>
+      </w:r>
+      <w:r>
+        <w:rPr>
+          <w:rFonts w:ascii="Courier New" w:eastAsia="Times New Roman" w:hAnsi="Courier New" w:cs="Courier New"/>
+          <w:color w:val="BCBEC4"/>
+          <w:kern w:val="0"/>
+          <w:sz w:val="20"/>
+          <w:szCs w:val="20"/>
+          <w:lang w:eastAsia="pl-PL"/>
+          <w14:ligatures w14:val="none"/>
+        </w:rPr>
+        <w:t>.</w:t>
+      </w:r>
+      <w:r>
+        <w:rPr>
+          <w:rFonts w:ascii="Courier New" w:eastAsia="Times New Roman" w:hAnsi="Courier New" w:cs="Courier New"/>
+          <w:color w:val="C77DBB"/>
+          <w:kern w:val="0"/>
+          <w:sz w:val="20"/>
+          <w:szCs w:val="20"/>
+          <w:lang w:eastAsia="pl-PL"/>
+          <w14:ligatures w14:val="none"/>
+        </w:rPr>
+        <w:t xml:space="preserve">file </w:t>
+      </w:r>
+      <w:r>
+        <w:rPr>
+          <w:rFonts w:ascii="Courier New" w:eastAsia="Times New Roman" w:hAnsi="Courier New" w:cs="Courier New"/>
+          <w:color w:val="BCBEC4"/>
+          <w:kern w:val="0"/>
+          <w:sz w:val="20"/>
+          <w:szCs w:val="20"/>
+          <w:lang w:eastAsia="pl-PL"/>
+          <w14:ligatures w14:val="none"/>
+        </w:rPr>
+        <w:t>= file;</w:t>
+      </w:r>
+      <w:r>
+        <w:rPr>
+          <w:rFonts w:ascii="Courier New" w:eastAsia="Times New Roman" w:hAnsi="Courier New" w:cs="Courier New"/>
+          <w:color w:val="BCBEC4"/>
+          <w:kern w:val="0"/>
+          <w:sz w:val="20"/>
+          <w:szCs w:val="20"/>
+          <w:lang w:eastAsia="pl-PL"/>
+          <w14:ligatures w14:val="none"/>
+        </w:rPr>
+        <w:br/>
+        <w:t xml:space="preserve">        </w:t>
+      </w:r>
+      <w:r>
+        <w:rPr>
+          <w:rFonts w:ascii="Courier New" w:eastAsia="Times New Roman" w:hAnsi="Courier New" w:cs="Courier New"/>
+          <w:color w:val="CF8E6D"/>
+          <w:kern w:val="0"/>
+          <w:sz w:val="20"/>
+          <w:szCs w:val="20"/>
+          <w:lang w:eastAsia="pl-PL"/>
+          <w14:ligatures w14:val="none"/>
+        </w:rPr>
+        <w:t>this</w:t>
+      </w:r>
+      <w:r>
+        <w:rPr>
+          <w:rFonts w:ascii="Courier New" w:eastAsia="Times New Roman" w:hAnsi="Courier New" w:cs="Courier New"/>
+          <w:color w:val="BCBEC4"/>
+          <w:kern w:val="0"/>
+          <w:sz w:val="20"/>
+          <w:szCs w:val="20"/>
+          <w:lang w:eastAsia="pl-PL"/>
+          <w14:ligatures w14:val="none"/>
+        </w:rPr>
+        <w:t>.</w:t>
+      </w:r>
+      <w:r>
+        <w:rPr>
+          <w:rFonts w:ascii="Courier New" w:eastAsia="Times New Roman" w:hAnsi="Courier New" w:cs="Courier New"/>
+          <w:color w:val="C77DBB"/>
+          <w:kern w:val="0"/>
+          <w:sz w:val="20"/>
+          <w:szCs w:val="20"/>
+          <w:lang w:eastAsia="pl-PL"/>
+          <w14:ligatures w14:val="none"/>
+        </w:rPr>
+        <w:t xml:space="preserve">executor </w:t>
+      </w:r>
+      <w:r>
+        <w:rPr>
+          <w:rFonts w:ascii="Courier New" w:eastAsia="Times New Roman" w:hAnsi="Courier New" w:cs="Courier New"/>
+          <w:color w:val="BCBEC4"/>
+          <w:kern w:val="0"/>
+          <w:sz w:val="20"/>
+          <w:szCs w:val="20"/>
+          <w:lang w:eastAsia="pl-PL"/>
+          <w14:ligatures w14:val="none"/>
+        </w:rPr>
+        <w:t>= Executors.</w:t>
+      </w:r>
+      <w:r>
+        <w:rPr>
+          <w:rFonts w:ascii="Courier New" w:eastAsia="Times New Roman" w:hAnsi="Courier New" w:cs="Courier New"/>
+          <w:i/>
+          <w:iCs/>
+          <w:color w:val="BCBEC4"/>
+          <w:kern w:val="0"/>
+          <w:sz w:val="20"/>
+          <w:szCs w:val="20"/>
+          <w:lang w:eastAsia="pl-PL"/>
+          <w14:ligatures w14:val="none"/>
+        </w:rPr>
+        <w:t>newFixedThreadPool</w:t>
+      </w:r>
+      <w:r>
+        <w:rPr>
+          <w:rFonts w:ascii="Courier New" w:eastAsia="Times New Roman" w:hAnsi="Courier New" w:cs="Courier New"/>
+          <w:color w:val="BCBEC4"/>
+          <w:kern w:val="0"/>
+          <w:sz w:val="20"/>
+          <w:szCs w:val="20"/>
+          <w:lang w:eastAsia="pl-PL"/>
+          <w14:ligatures w14:val="none"/>
+        </w:rPr>
+        <w:t>(numberOfThreads);</w:t>
+      </w:r>
+      <w:r>
+        <w:rPr>
+          <w:rFonts w:ascii="Courier New" w:eastAsia="Times New Roman" w:hAnsi="Courier New" w:cs="Courier New"/>
+          <w:color w:val="BCBEC4"/>
+          <w:kern w:val="0"/>
+          <w:sz w:val="20"/>
+          <w:szCs w:val="20"/>
+          <w:lang w:eastAsia="pl-PL"/>
+          <w14:ligatures w14:val="none"/>
+        </w:rPr>
+        <w:br/>
+        <w:t xml:space="preserve">    }</w:t>
+      </w:r>
+      <w:r>
+        <w:rPr>
+          <w:rFonts w:ascii="Courier New" w:eastAsia="Times New Roman" w:hAnsi="Courier New" w:cs="Courier New"/>
+          <w:color w:val="BCBEC4"/>
+          <w:kern w:val="0"/>
+          <w:sz w:val="20"/>
+          <w:szCs w:val="20"/>
+          <w:lang w:eastAsia="pl-PL"/>
+          <w14:ligatures w14:val="none"/>
+        </w:rPr>
+        <w:br/>
+      </w:r>
+      <w:r>
+        <w:rPr>
+          <w:rFonts w:ascii="Courier New" w:eastAsia="Times New Roman" w:hAnsi="Courier New" w:cs="Courier New"/>
+          <w:color w:val="BCBEC4"/>
+          <w:kern w:val="0"/>
+          <w:sz w:val="20"/>
+          <w:szCs w:val="20"/>
+          <w:lang w:eastAsia="pl-PL"/>
+          <w14:ligatures w14:val="none"/>
+        </w:rPr>
+        <w:br/>
+        <w:t xml:space="preserve">    </w:t>
+      </w:r>
+      <w:r>
+        <w:rPr>
+          <w:rFonts w:ascii="Courier New" w:eastAsia="Times New Roman" w:hAnsi="Courier New" w:cs="Courier New"/>
+          <w:color w:val="CF8E6D"/>
+          <w:kern w:val="0"/>
+          <w:sz w:val="20"/>
+          <w:szCs w:val="20"/>
+          <w:lang w:eastAsia="pl-PL"/>
+          <w14:ligatures w14:val="none"/>
+        </w:rPr>
+        <w:t xml:space="preserve">public void </w:t>
+      </w:r>
+      <w:r>
+        <w:rPr>
+          <w:rFonts w:ascii="Courier New" w:eastAsia="Times New Roman" w:hAnsi="Courier New" w:cs="Courier New"/>
+          <w:color w:val="56A8F5"/>
+          <w:kern w:val="0"/>
+          <w:sz w:val="20"/>
+          <w:szCs w:val="20"/>
+          <w:lang w:eastAsia="pl-PL"/>
+          <w14:ligatures w14:val="none"/>
+        </w:rPr>
+        <w:t>countWords</w:t>
+      </w:r>
+      <w:r>
+        <w:rPr>
+          <w:rFonts w:ascii="Courier New" w:eastAsia="Times New Roman" w:hAnsi="Courier New" w:cs="Courier New"/>
+          <w:color w:val="BCBEC4"/>
+          <w:kern w:val="0"/>
+          <w:sz w:val="20"/>
+          <w:szCs w:val="20"/>
+          <w:lang w:eastAsia="pl-PL"/>
+          <w14:ligatures w14:val="none"/>
+        </w:rPr>
+        <w:t xml:space="preserve">() </w:t>
+      </w:r>
+      <w:r>
+        <w:rPr>
+          <w:rFonts w:ascii="Courier New" w:eastAsia="Times New Roman" w:hAnsi="Courier New" w:cs="Courier New"/>
+          <w:color w:val="CF8E6D"/>
+          <w:kern w:val="0"/>
+          <w:sz w:val="20"/>
+          <w:szCs w:val="20"/>
+          <w:lang w:eastAsia="pl-PL"/>
+          <w14:ligatures w14:val="none"/>
+        </w:rPr>
+        <w:t xml:space="preserve">throws </w:t>
+      </w:r>
+      <w:r>
+        <w:rPr>
+          <w:rFonts w:ascii="Courier New" w:eastAsia="Times New Roman" w:hAnsi="Courier New" w:cs="Courier New"/>
+          <w:color w:val="BCBEC4"/>
+          <w:kern w:val="0"/>
+          <w:sz w:val="20"/>
+          <w:szCs w:val="20"/>
+          <w:lang w:eastAsia="pl-PL"/>
+          <w14:ligatures w14:val="none"/>
+        </w:rPr>
+        <w:t>IOException, InterruptedException {</w:t>
+      </w:r>
+      <w:r>
+        <w:rPr>
+          <w:rFonts w:ascii="Courier New" w:eastAsia="Times New Roman" w:hAnsi="Courier New" w:cs="Courier New"/>
+          <w:color w:val="BCBEC4"/>
+          <w:kern w:val="0"/>
+          <w:sz w:val="20"/>
+          <w:szCs w:val="20"/>
+          <w:lang w:eastAsia="pl-PL"/>
+          <w14:ligatures w14:val="none"/>
+        </w:rPr>
+        <w:br/>
+        <w:t xml:space="preserve">        List&lt;String&gt; lines = Files.</w:t>
+      </w:r>
+      <w:r>
+        <w:rPr>
+          <w:rFonts w:ascii="Courier New" w:eastAsia="Times New Roman" w:hAnsi="Courier New" w:cs="Courier New"/>
+          <w:i/>
+          <w:iCs/>
+          <w:color w:val="BCBEC4"/>
+          <w:kern w:val="0"/>
+          <w:sz w:val="20"/>
+          <w:szCs w:val="20"/>
+          <w:lang w:eastAsia="pl-PL"/>
+          <w14:ligatures w14:val="none"/>
+        </w:rPr>
+        <w:t>readAllLines</w:t>
+      </w:r>
+      <w:r>
+        <w:rPr>
+          <w:rFonts w:ascii="Courier New" w:eastAsia="Times New Roman" w:hAnsi="Courier New" w:cs="Courier New"/>
+          <w:color w:val="BCBEC4"/>
+          <w:kern w:val="0"/>
+          <w:sz w:val="20"/>
+          <w:szCs w:val="20"/>
+          <w:lang w:eastAsia="pl-PL"/>
+          <w14:ligatures w14:val="none"/>
+        </w:rPr>
+        <w:t>(</w:t>
+      </w:r>
+      <w:r>
+        <w:rPr>
+          <w:rFonts w:ascii="Courier New" w:eastAsia="Times New Roman" w:hAnsi="Courier New" w:cs="Courier New"/>
+          <w:color w:val="C77DBB"/>
+          <w:kern w:val="0"/>
+          <w:sz w:val="20"/>
+          <w:szCs w:val="20"/>
+          <w:lang w:eastAsia="pl-PL"/>
+          <w14:ligatures w14:val="none"/>
+        </w:rPr>
+        <w:t>file</w:t>
+      </w:r>
+      <w:r>
+        <w:rPr>
+          <w:rFonts w:ascii="Courier New" w:eastAsia="Times New Roman" w:hAnsi="Courier New" w:cs="Courier New"/>
+          <w:color w:val="BCBEC4"/>
+          <w:kern w:val="0"/>
+          <w:sz w:val="20"/>
+          <w:szCs w:val="20"/>
+          <w:lang w:eastAsia="pl-PL"/>
+          <w14:ligatures w14:val="none"/>
+        </w:rPr>
+        <w:t>);</w:t>
+      </w:r>
+      <w:r>
+        <w:rPr>
+          <w:rFonts w:ascii="Courier New" w:eastAsia="Times New Roman" w:hAnsi="Courier New" w:cs="Courier New"/>
+          <w:color w:val="BCBEC4"/>
+          <w:kern w:val="0"/>
+          <w:sz w:val="20"/>
+          <w:szCs w:val="20"/>
+          <w:lang w:eastAsia="pl-PL"/>
+          <w14:ligatures w14:val="none"/>
+        </w:rPr>
+        <w:br/>
+      </w:r>
+      <w:r>
+        <w:rPr>
+          <w:rFonts w:ascii="Courier New" w:eastAsia="Times New Roman" w:hAnsi="Courier New" w:cs="Courier New"/>
+          <w:color w:val="BCBEC4"/>
+          <w:kern w:val="0"/>
+          <w:sz w:val="20"/>
+          <w:szCs w:val="20"/>
+          <w:lang w:eastAsia="pl-PL"/>
+          <w14:ligatures w14:val="none"/>
+        </w:rPr>
+        <w:br/>
+        <w:t xml:space="preserve">        </w:t>
+      </w:r>
+      <w:r>
+        <w:rPr>
+          <w:rFonts w:ascii="Courier New" w:eastAsia="Times New Roman" w:hAnsi="Courier New" w:cs="Courier New"/>
+          <w:color w:val="CF8E6D"/>
+          <w:kern w:val="0"/>
+          <w:sz w:val="20"/>
+          <w:szCs w:val="20"/>
+          <w:lang w:eastAsia="pl-PL"/>
+          <w14:ligatures w14:val="none"/>
+        </w:rPr>
+        <w:t xml:space="preserve">for </w:t>
+      </w:r>
+      <w:r>
+        <w:rPr>
+          <w:rFonts w:ascii="Courier New" w:eastAsia="Times New Roman" w:hAnsi="Courier New" w:cs="Courier New"/>
+          <w:color w:val="BCBEC4"/>
+          <w:kern w:val="0"/>
+          <w:sz w:val="20"/>
+          <w:szCs w:val="20"/>
+          <w:lang w:eastAsia="pl-PL"/>
+          <w14:ligatures w14:val="none"/>
+        </w:rPr>
+        <w:t>(</w:t>
+      </w:r>
+      <w:r>
+        <w:rPr>
+          <w:rFonts w:ascii="Courier New" w:eastAsia="Times New Roman" w:hAnsi="Courier New" w:cs="Courier New"/>
+          <w:color w:val="CF8E6D"/>
+          <w:kern w:val="0"/>
+          <w:sz w:val="20"/>
+          <w:szCs w:val="20"/>
+          <w:lang w:eastAsia="pl-PL"/>
+          <w14:ligatures w14:val="none"/>
+        </w:rPr>
+        <w:t xml:space="preserve">int </w:t>
+      </w:r>
+      <w:r>
+        <w:rPr>
+          <w:rFonts w:ascii="Courier New" w:eastAsia="Times New Roman" w:hAnsi="Courier New" w:cs="Courier New"/>
+          <w:color w:val="BCBEC4"/>
+          <w:kern w:val="0"/>
+          <w:sz w:val="20"/>
+          <w:szCs w:val="20"/>
+          <w:lang w:eastAsia="pl-PL"/>
+          <w14:ligatures w14:val="none"/>
+        </w:rPr>
+        <w:t xml:space="preserve">i = </w:t>
+      </w:r>
+      <w:r>
+        <w:rPr>
+          <w:rFonts w:ascii="Courier New" w:eastAsia="Times New Roman" w:hAnsi="Courier New" w:cs="Courier New"/>
+          <w:color w:val="2AACB8"/>
+          <w:kern w:val="0"/>
+          <w:sz w:val="20"/>
+          <w:szCs w:val="20"/>
+          <w:lang w:eastAsia="pl-PL"/>
+          <w14:ligatures w14:val="none"/>
+        </w:rPr>
+        <w:t>0</w:t>
+      </w:r>
+      <w:r>
+        <w:rPr>
+          <w:rFonts w:ascii="Courier New" w:eastAsia="Times New Roman" w:hAnsi="Courier New" w:cs="Courier New"/>
+          <w:color w:val="BCBEC4"/>
+          <w:kern w:val="0"/>
+          <w:sz w:val="20"/>
+          <w:szCs w:val="20"/>
+          <w:lang w:eastAsia="pl-PL"/>
+          <w14:ligatures w14:val="none"/>
+        </w:rPr>
+        <w:t>; i &lt; lines.size(); i++) {</w:t>
+      </w:r>
+      <w:r>
+        <w:rPr>
+          <w:rFonts w:ascii="Courier New" w:eastAsia="Times New Roman" w:hAnsi="Courier New" w:cs="Courier New"/>
+          <w:color w:val="BCBEC4"/>
+          <w:kern w:val="0"/>
+          <w:sz w:val="20"/>
+          <w:szCs w:val="20"/>
+          <w:lang w:eastAsia="pl-PL"/>
+          <w14:ligatures w14:val="none"/>
+        </w:rPr>
+        <w:br/>
+        <w:t xml:space="preserve">            </w:t>
+      </w:r>
+      <w:r>
+        <w:rPr>
+          <w:rFonts w:ascii="Courier New" w:eastAsia="Times New Roman" w:hAnsi="Courier New" w:cs="Courier New"/>
+          <w:color w:val="CF8E6D"/>
+          <w:kern w:val="0"/>
+          <w:sz w:val="20"/>
+          <w:szCs w:val="20"/>
+          <w:lang w:eastAsia="pl-PL"/>
+          <w14:ligatures w14:val="none"/>
+        </w:rPr>
+        <w:t xml:space="preserve">int </w:t>
+      </w:r>
+      <w:r>
+        <w:rPr>
+          <w:rFonts w:ascii="Courier New" w:eastAsia="Times New Roman" w:hAnsi="Courier New" w:cs="Courier New"/>
+          <w:color w:val="BCBEC4"/>
+          <w:kern w:val="0"/>
+          <w:sz w:val="20"/>
+          <w:szCs w:val="20"/>
+          <w:lang w:eastAsia="pl-PL"/>
+          <w14:ligatures w14:val="none"/>
+        </w:rPr>
+        <w:t xml:space="preserve">threadIndex = i % </w:t>
+      </w:r>
+      <w:r>
+        <w:rPr>
+          <w:rFonts w:ascii="Courier New" w:eastAsia="Times New Roman" w:hAnsi="Courier New" w:cs="Courier New"/>
+          <w:color w:val="C77DBB"/>
+          <w:kern w:val="0"/>
+          <w:sz w:val="20"/>
+          <w:szCs w:val="20"/>
+          <w:lang w:eastAsia="pl-PL"/>
+          <w14:ligatures w14:val="none"/>
+        </w:rPr>
+        <w:t>numberOfThreads</w:t>
+      </w:r>
+      <w:r>
+        <w:rPr>
+          <w:rFonts w:ascii="Courier New" w:eastAsia="Times New Roman" w:hAnsi="Courier New" w:cs="Courier New"/>
+          <w:color w:val="BCBEC4"/>
+          <w:kern w:val="0"/>
+          <w:sz w:val="20"/>
+          <w:szCs w:val="20"/>
+          <w:lang w:eastAsia="pl-PL"/>
+          <w14:ligatures w14:val="none"/>
+        </w:rPr>
+        <w:t>;</w:t>
+      </w:r>
+      <w:r>
+        <w:rPr>
+          <w:rFonts w:ascii="Courier New" w:eastAsia="Times New Roman" w:hAnsi="Courier New" w:cs="Courier New"/>
+          <w:color w:val="BCBEC4"/>
+          <w:kern w:val="0"/>
+          <w:sz w:val="20"/>
+          <w:szCs w:val="20"/>
+          <w:lang w:eastAsia="pl-PL"/>
+          <w14:ligatures w14:val="none"/>
+        </w:rPr>
+        <w:br/>
+        <w:t xml:space="preserve">            </w:t>
+      </w:r>
+      <w:r>
+        <w:rPr>
+          <w:rFonts w:ascii="Courier New" w:eastAsia="Times New Roman" w:hAnsi="Courier New" w:cs="Courier New"/>
+          <w:color w:val="C77DBB"/>
+          <w:kern w:val="0"/>
+          <w:sz w:val="20"/>
+          <w:szCs w:val="20"/>
+          <w:lang w:eastAsia="pl-PL"/>
+          <w14:ligatures w14:val="none"/>
+        </w:rPr>
+        <w:t>executor</w:t>
+      </w:r>
+      <w:r>
+        <w:rPr>
+          <w:rFonts w:ascii="Courier New" w:eastAsia="Times New Roman" w:hAnsi="Courier New" w:cs="Courier New"/>
+          <w:color w:val="BCBEC4"/>
+          <w:kern w:val="0"/>
+          <w:sz w:val="20"/>
+          <w:szCs w:val="20"/>
+          <w:lang w:eastAsia="pl-PL"/>
+          <w14:ligatures w14:val="none"/>
+        </w:rPr>
+        <w:t>.execute(</w:t>
+      </w:r>
+      <w:r>
+        <w:rPr>
+          <w:rFonts w:ascii="Courier New" w:eastAsia="Times New Roman" w:hAnsi="Courier New" w:cs="Courier New"/>
+          <w:color w:val="CF8E6D"/>
+          <w:kern w:val="0"/>
+          <w:sz w:val="20"/>
+          <w:szCs w:val="20"/>
+          <w:lang w:eastAsia="pl-PL"/>
+          <w14:ligatures w14:val="none"/>
+        </w:rPr>
+        <w:t xml:space="preserve">new </w:t>
+      </w:r>
+      <w:r>
+        <w:rPr>
+          <w:rFonts w:ascii="Courier New" w:eastAsia="Times New Roman" w:hAnsi="Courier New" w:cs="Courier New"/>
+          <w:color w:val="BCBEC4"/>
+          <w:kern w:val="0"/>
+          <w:sz w:val="20"/>
+          <w:szCs w:val="20"/>
+          <w:lang w:eastAsia="pl-PL"/>
+          <w14:ligatures w14:val="none"/>
+        </w:rPr>
+        <w:t xml:space="preserve">WordCountTask(lines.get(i), threadIndex, </w:t>
+      </w:r>
+      <w:r>
+        <w:rPr>
+          <w:rFonts w:ascii="Courier New" w:eastAsia="Times New Roman" w:hAnsi="Courier New" w:cs="Courier New"/>
+          <w:color w:val="C77DBB"/>
+          <w:kern w:val="0"/>
+          <w:sz w:val="20"/>
+          <w:szCs w:val="20"/>
+          <w:lang w:eastAsia="pl-PL"/>
+          <w14:ligatures w14:val="none"/>
+        </w:rPr>
+        <w:t>wordCounts</w:t>
+      </w:r>
+      <w:r>
+        <w:rPr>
+          <w:rFonts w:ascii="Courier New" w:eastAsia="Times New Roman" w:hAnsi="Courier New" w:cs="Courier New"/>
+          <w:color w:val="BCBEC4"/>
+          <w:kern w:val="0"/>
+          <w:sz w:val="20"/>
+          <w:szCs w:val="20"/>
+          <w:lang w:eastAsia="pl-PL"/>
+          <w14:ligatures w14:val="none"/>
+        </w:rPr>
+        <w:t xml:space="preserve">, </w:t>
+      </w:r>
+      <w:r>
+        <w:rPr>
+          <w:rFonts w:ascii="Courier New" w:eastAsia="Times New Roman" w:hAnsi="Courier New" w:cs="Courier New"/>
+          <w:color w:val="C77DBB"/>
+          <w:kern w:val="0"/>
+          <w:sz w:val="20"/>
+          <w:szCs w:val="20"/>
+          <w:lang w:eastAsia="pl-PL"/>
+          <w14:ligatures w14:val="none"/>
+        </w:rPr>
+        <w:t>linesPerThread</w:t>
+      </w:r>
+      <w:r>
+        <w:rPr>
+          <w:rFonts w:ascii="Courier New" w:eastAsia="Times New Roman" w:hAnsi="Courier New" w:cs="Courier New"/>
+          <w:color w:val="BCBEC4"/>
+          <w:kern w:val="0"/>
+          <w:sz w:val="20"/>
+          <w:szCs w:val="20"/>
+          <w:lang w:eastAsia="pl-PL"/>
+          <w14:ligatures w14:val="none"/>
+        </w:rPr>
+        <w:t>));</w:t>
+      </w:r>
+      <w:r>
+        <w:rPr>
+          <w:rFonts w:ascii="Courier New" w:eastAsia="Times New Roman" w:hAnsi="Courier New" w:cs="Courier New"/>
+          <w:color w:val="BCBEC4"/>
+          <w:kern w:val="0"/>
+          <w:sz w:val="20"/>
+          <w:szCs w:val="20"/>
+          <w:lang w:eastAsia="pl-PL"/>
+          <w14:ligatures w14:val="none"/>
+        </w:rPr>
+        <w:br/>
+      </w:r>
+      <w:r>
+        <w:rPr>
+          <w:rFonts w:ascii="Courier New" w:eastAsia="Times New Roman" w:hAnsi="Courier New" w:cs="Courier New"/>
+          <w:color w:val="BCBEC4"/>
+          <w:kern w:val="0"/>
+          <w:sz w:val="20"/>
+          <w:szCs w:val="20"/>
+          <w:lang w:eastAsia="pl-PL"/>
+          <w14:ligatures w14:val="none"/>
+        </w:rPr>
+        <w:lastRenderedPageBreak/>
+        <w:t xml:space="preserve">        }</w:t>
+      </w:r>
+      <w:r>
+        <w:rPr>
+          <w:rFonts w:ascii="Courier New" w:eastAsia="Times New Roman" w:hAnsi="Courier New" w:cs="Courier New"/>
+          <w:color w:val="BCBEC4"/>
+          <w:kern w:val="0"/>
+          <w:sz w:val="20"/>
+          <w:szCs w:val="20"/>
+          <w:lang w:eastAsia="pl-PL"/>
+          <w14:ligatures w14:val="none"/>
+        </w:rPr>
+        <w:br/>
+      </w:r>
+      <w:r>
+        <w:rPr>
+          <w:rFonts w:ascii="Courier New" w:eastAsia="Times New Roman" w:hAnsi="Courier New" w:cs="Courier New"/>
+          <w:color w:val="BCBEC4"/>
+          <w:kern w:val="0"/>
+          <w:sz w:val="20"/>
+          <w:szCs w:val="20"/>
+          <w:lang w:eastAsia="pl-PL"/>
+          <w14:ligatures w14:val="none"/>
+        </w:rPr>
+        <w:br/>
+        <w:t xml:space="preserve">        </w:t>
+      </w:r>
+      <w:r>
+        <w:rPr>
+          <w:rFonts w:ascii="Courier New" w:eastAsia="Times New Roman" w:hAnsi="Courier New" w:cs="Courier New"/>
+          <w:color w:val="C77DBB"/>
+          <w:kern w:val="0"/>
+          <w:sz w:val="20"/>
+          <w:szCs w:val="20"/>
+          <w:lang w:eastAsia="pl-PL"/>
+          <w14:ligatures w14:val="none"/>
+        </w:rPr>
+        <w:t>executor</w:t>
+      </w:r>
+      <w:r>
+        <w:rPr>
+          <w:rFonts w:ascii="Courier New" w:eastAsia="Times New Roman" w:hAnsi="Courier New" w:cs="Courier New"/>
+          <w:color w:val="BCBEC4"/>
+          <w:kern w:val="0"/>
+          <w:sz w:val="20"/>
+          <w:szCs w:val="20"/>
+          <w:lang w:eastAsia="pl-PL"/>
+          <w14:ligatures w14:val="none"/>
+        </w:rPr>
+        <w:t>.shutdown();</w:t>
+      </w:r>
+      <w:r>
+        <w:rPr>
+          <w:rFonts w:ascii="Courier New" w:eastAsia="Times New Roman" w:hAnsi="Courier New" w:cs="Courier New"/>
+          <w:color w:val="BCBEC4"/>
+          <w:kern w:val="0"/>
+          <w:sz w:val="20"/>
+          <w:szCs w:val="20"/>
+          <w:lang w:eastAsia="pl-PL"/>
+          <w14:ligatures w14:val="none"/>
+        </w:rPr>
+        <w:br/>
+        <w:t xml:space="preserve">        </w:t>
+      </w:r>
+      <w:r>
+        <w:rPr>
+          <w:rFonts w:ascii="Courier New" w:eastAsia="Times New Roman" w:hAnsi="Courier New" w:cs="Courier New"/>
+          <w:color w:val="C77DBB"/>
+          <w:kern w:val="0"/>
+          <w:sz w:val="20"/>
+          <w:szCs w:val="20"/>
+          <w:lang w:eastAsia="pl-PL"/>
+          <w14:ligatures w14:val="none"/>
+        </w:rPr>
+        <w:t>executor</w:t>
+      </w:r>
+      <w:r>
+        <w:rPr>
+          <w:rFonts w:ascii="Courier New" w:eastAsia="Times New Roman" w:hAnsi="Courier New" w:cs="Courier New"/>
+          <w:color w:val="BCBEC4"/>
+          <w:kern w:val="0"/>
+          <w:sz w:val="20"/>
+          <w:szCs w:val="20"/>
+          <w:lang w:eastAsia="pl-PL"/>
+          <w14:ligatures w14:val="none"/>
+        </w:rPr>
+        <w:t>.awaitTermination(</w:t>
+      </w:r>
+      <w:r>
+        <w:rPr>
+          <w:rFonts w:ascii="Courier New" w:eastAsia="Times New Roman" w:hAnsi="Courier New" w:cs="Courier New"/>
+          <w:color w:val="2AACB8"/>
+          <w:kern w:val="0"/>
+          <w:sz w:val="20"/>
+          <w:szCs w:val="20"/>
+          <w:lang w:eastAsia="pl-PL"/>
+          <w14:ligatures w14:val="none"/>
+        </w:rPr>
+        <w:t>1</w:t>
+      </w:r>
+      <w:r>
+        <w:rPr>
+          <w:rFonts w:ascii="Courier New" w:eastAsia="Times New Roman" w:hAnsi="Courier New" w:cs="Courier New"/>
+          <w:color w:val="BCBEC4"/>
+          <w:kern w:val="0"/>
+          <w:sz w:val="20"/>
+          <w:szCs w:val="20"/>
+          <w:lang w:eastAsia="pl-PL"/>
+          <w14:ligatures w14:val="none"/>
+        </w:rPr>
+        <w:t>, TimeUnit.</w:t>
+      </w:r>
+      <w:r>
+        <w:rPr>
+          <w:rFonts w:ascii="Courier New" w:eastAsia="Times New Roman" w:hAnsi="Courier New" w:cs="Courier New"/>
+          <w:i/>
+          <w:iCs/>
+          <w:color w:val="C77DBB"/>
+          <w:kern w:val="0"/>
+          <w:sz w:val="20"/>
+          <w:szCs w:val="20"/>
+          <w:lang w:eastAsia="pl-PL"/>
+          <w14:ligatures w14:val="none"/>
+        </w:rPr>
+        <w:t>HOURS</w:t>
+      </w:r>
+      <w:r>
+        <w:rPr>
+          <w:rFonts w:ascii="Courier New" w:eastAsia="Times New Roman" w:hAnsi="Courier New" w:cs="Courier New"/>
+          <w:color w:val="BCBEC4"/>
+          <w:kern w:val="0"/>
+          <w:sz w:val="20"/>
+          <w:szCs w:val="20"/>
+          <w:lang w:eastAsia="pl-PL"/>
+          <w14:ligatures w14:val="none"/>
+        </w:rPr>
+        <w:t>);</w:t>
+      </w:r>
+      <w:r>
+        <w:rPr>
+          <w:rFonts w:ascii="Courier New" w:eastAsia="Times New Roman" w:hAnsi="Courier New" w:cs="Courier New"/>
+          <w:color w:val="BCBEC4"/>
+          <w:kern w:val="0"/>
+          <w:sz w:val="20"/>
+          <w:szCs w:val="20"/>
+          <w:lang w:eastAsia="pl-PL"/>
+          <w14:ligatures w14:val="none"/>
+        </w:rPr>
+        <w:br/>
+      </w:r>
+      <w:r>
+        <w:rPr>
+          <w:rFonts w:ascii="Courier New" w:eastAsia="Times New Roman" w:hAnsi="Courier New" w:cs="Courier New"/>
+          <w:color w:val="BCBEC4"/>
+          <w:kern w:val="0"/>
+          <w:sz w:val="20"/>
+          <w:szCs w:val="20"/>
+          <w:lang w:eastAsia="pl-PL"/>
+          <w14:ligatures w14:val="none"/>
+        </w:rPr>
+        <w:br/>
+        <w:t xml:space="preserve">        printResults();</w:t>
+      </w:r>
+      <w:r>
+        <w:rPr>
+          <w:rFonts w:ascii="Courier New" w:eastAsia="Times New Roman" w:hAnsi="Courier New" w:cs="Courier New"/>
+          <w:color w:val="BCBEC4"/>
+          <w:kern w:val="0"/>
+          <w:sz w:val="20"/>
+          <w:szCs w:val="20"/>
+          <w:lang w:eastAsia="pl-PL"/>
+          <w14:ligatures w14:val="none"/>
+        </w:rPr>
+        <w:br/>
+        <w:t xml:space="preserve">    }</w:t>
+      </w:r>
+      <w:r>
+        <w:rPr>
+          <w:rFonts w:ascii="Courier New" w:eastAsia="Times New Roman" w:hAnsi="Courier New" w:cs="Courier New"/>
+          <w:color w:val="BCBEC4"/>
+          <w:kern w:val="0"/>
+          <w:sz w:val="20"/>
+          <w:szCs w:val="20"/>
+          <w:lang w:eastAsia="pl-PL"/>
+          <w14:ligatures w14:val="none"/>
+        </w:rPr>
+        <w:br/>
+      </w:r>
+      <w:r>
+        <w:rPr>
+          <w:rFonts w:ascii="Courier New" w:eastAsia="Times New Roman" w:hAnsi="Courier New" w:cs="Courier New"/>
+          <w:color w:val="BCBEC4"/>
+          <w:kern w:val="0"/>
+          <w:sz w:val="20"/>
+          <w:szCs w:val="20"/>
+          <w:lang w:eastAsia="pl-PL"/>
+          <w14:ligatures w14:val="none"/>
+        </w:rPr>
+        <w:br/>
+        <w:t xml:space="preserve">    </w:t>
+      </w:r>
+      <w:r>
+        <w:rPr>
+          <w:rFonts w:ascii="Courier New" w:eastAsia="Times New Roman" w:hAnsi="Courier New" w:cs="Courier New"/>
+          <w:color w:val="CF8E6D"/>
+          <w:kern w:val="0"/>
+          <w:sz w:val="20"/>
+          <w:szCs w:val="20"/>
+          <w:lang w:eastAsia="pl-PL"/>
+          <w14:ligatures w14:val="none"/>
+        </w:rPr>
+        <w:t xml:space="preserve">private void </w:t>
+      </w:r>
+      <w:r>
+        <w:rPr>
+          <w:rFonts w:ascii="Courier New" w:eastAsia="Times New Roman" w:hAnsi="Courier New" w:cs="Courier New"/>
+          <w:color w:val="56A8F5"/>
+          <w:kern w:val="0"/>
+          <w:sz w:val="20"/>
+          <w:szCs w:val="20"/>
+          <w:lang w:eastAsia="pl-PL"/>
+          <w14:ligatures w14:val="none"/>
+        </w:rPr>
+        <w:t>printResults</w:t>
+      </w:r>
+      <w:r>
+        <w:rPr>
+          <w:rFonts w:ascii="Courier New" w:eastAsia="Times New Roman" w:hAnsi="Courier New" w:cs="Courier New"/>
+          <w:color w:val="BCBEC4"/>
+          <w:kern w:val="0"/>
+          <w:sz w:val="20"/>
+          <w:szCs w:val="20"/>
+          <w:lang w:eastAsia="pl-PL"/>
+          <w14:ligatures w14:val="none"/>
+        </w:rPr>
+        <w:t>() {</w:t>
+      </w:r>
+      <w:r>
+        <w:rPr>
+          <w:rFonts w:ascii="Courier New" w:eastAsia="Times New Roman" w:hAnsi="Courier New" w:cs="Courier New"/>
+          <w:color w:val="BCBEC4"/>
+          <w:kern w:val="0"/>
+          <w:sz w:val="20"/>
+          <w:szCs w:val="20"/>
+          <w:lang w:eastAsia="pl-PL"/>
+          <w14:ligatures w14:val="none"/>
+        </w:rPr>
+        <w:br/>
+        <w:t xml:space="preserve">        </w:t>
+      </w:r>
+      <w:r>
+        <w:rPr>
+          <w:rFonts w:ascii="Courier New" w:eastAsia="Times New Roman" w:hAnsi="Courier New" w:cs="Courier New"/>
+          <w:color w:val="C77DBB"/>
+          <w:kern w:val="0"/>
+          <w:sz w:val="20"/>
+          <w:szCs w:val="20"/>
+          <w:lang w:eastAsia="pl-PL"/>
+          <w14:ligatures w14:val="none"/>
+        </w:rPr>
+        <w:t>linesPerThread</w:t>
+      </w:r>
+      <w:r>
+        <w:rPr>
+          <w:rFonts w:ascii="Courier New" w:eastAsia="Times New Roman" w:hAnsi="Courier New" w:cs="Courier New"/>
+          <w:color w:val="BCBEC4"/>
+          <w:kern w:val="0"/>
+          <w:sz w:val="20"/>
+          <w:szCs w:val="20"/>
+          <w:lang w:eastAsia="pl-PL"/>
+          <w14:ligatures w14:val="none"/>
+        </w:rPr>
+        <w:t>.forEach((threadId, lineCount) -&gt; System.</w:t>
+      </w:r>
+      <w:r>
+        <w:rPr>
+          <w:rFonts w:ascii="Courier New" w:eastAsia="Times New Roman" w:hAnsi="Courier New" w:cs="Courier New"/>
+          <w:i/>
+          <w:iCs/>
+          <w:color w:val="C77DBB"/>
+          <w:kern w:val="0"/>
+          <w:sz w:val="20"/>
+          <w:szCs w:val="20"/>
+          <w:lang w:eastAsia="pl-PL"/>
+          <w14:ligatures w14:val="none"/>
+        </w:rPr>
+        <w:t>out</w:t>
+      </w:r>
+      <w:r>
+        <w:rPr>
+          <w:rFonts w:ascii="Courier New" w:eastAsia="Times New Roman" w:hAnsi="Courier New" w:cs="Courier New"/>
+          <w:color w:val="BCBEC4"/>
+          <w:kern w:val="0"/>
+          <w:sz w:val="20"/>
+          <w:szCs w:val="20"/>
+          <w:lang w:eastAsia="pl-PL"/>
+          <w14:ligatures w14:val="none"/>
+        </w:rPr>
+        <w:t>.println(</w:t>
+      </w:r>
+      <w:r>
+        <w:rPr>
+          <w:rFonts w:ascii="Courier New" w:eastAsia="Times New Roman" w:hAnsi="Courier New" w:cs="Courier New"/>
+          <w:color w:val="6AAB73"/>
+          <w:kern w:val="0"/>
+          <w:sz w:val="20"/>
+          <w:szCs w:val="20"/>
+          <w:lang w:eastAsia="pl-PL"/>
+          <w14:ligatures w14:val="none"/>
+        </w:rPr>
+        <w:t xml:space="preserve">"Thread " </w:t>
+      </w:r>
+      <w:r>
+        <w:rPr>
+          <w:rFonts w:ascii="Courier New" w:eastAsia="Times New Roman" w:hAnsi="Courier New" w:cs="Courier New"/>
+          <w:color w:val="BCBEC4"/>
+          <w:kern w:val="0"/>
+          <w:sz w:val="20"/>
+          <w:szCs w:val="20"/>
+          <w:lang w:eastAsia="pl-PL"/>
+          <w14:ligatures w14:val="none"/>
+        </w:rPr>
+        <w:t xml:space="preserve">+ threadId + </w:t>
+      </w:r>
+      <w:r>
+        <w:rPr>
+          <w:rFonts w:ascii="Courier New" w:eastAsia="Times New Roman" w:hAnsi="Courier New" w:cs="Courier New"/>
+          <w:color w:val="6AAB73"/>
+          <w:kern w:val="0"/>
+          <w:sz w:val="20"/>
+          <w:szCs w:val="20"/>
+          <w:lang w:eastAsia="pl-PL"/>
+          <w14:ligatures w14:val="none"/>
+        </w:rPr>
+        <w:t xml:space="preserve">": " </w:t>
+      </w:r>
+      <w:r>
+        <w:rPr>
+          <w:rFonts w:ascii="Courier New" w:eastAsia="Times New Roman" w:hAnsi="Courier New" w:cs="Courier New"/>
+          <w:color w:val="BCBEC4"/>
+          <w:kern w:val="0"/>
+          <w:sz w:val="20"/>
+          <w:szCs w:val="20"/>
+          <w:lang w:eastAsia="pl-PL"/>
+          <w14:ligatures w14:val="none"/>
+        </w:rPr>
+        <w:t>+ lineCount));</w:t>
+      </w:r>
+      <w:r>
+        <w:rPr>
+          <w:rFonts w:ascii="Courier New" w:eastAsia="Times New Roman" w:hAnsi="Courier New" w:cs="Courier New"/>
+          <w:color w:val="BCBEC4"/>
+          <w:kern w:val="0"/>
+          <w:sz w:val="20"/>
+          <w:szCs w:val="20"/>
+          <w:lang w:eastAsia="pl-PL"/>
+          <w14:ligatures w14:val="none"/>
+        </w:rPr>
+        <w:br/>
+        <w:t xml:space="preserve">        </w:t>
+      </w:r>
+      <w:r>
+        <w:rPr>
+          <w:rFonts w:ascii="Courier New" w:eastAsia="Times New Roman" w:hAnsi="Courier New" w:cs="Courier New"/>
+          <w:color w:val="C77DBB"/>
+          <w:kern w:val="0"/>
+          <w:sz w:val="20"/>
+          <w:szCs w:val="20"/>
+          <w:lang w:eastAsia="pl-PL"/>
+          <w14:ligatures w14:val="none"/>
+        </w:rPr>
+        <w:t>wordCounts</w:t>
+      </w:r>
+      <w:r>
+        <w:rPr>
+          <w:rFonts w:ascii="Courier New" w:eastAsia="Times New Roman" w:hAnsi="Courier New" w:cs="Courier New"/>
+          <w:color w:val="BCBEC4"/>
+          <w:kern w:val="0"/>
+          <w:sz w:val="20"/>
+          <w:szCs w:val="20"/>
+          <w:lang w:eastAsia="pl-PL"/>
+          <w14:ligatures w14:val="none"/>
+        </w:rPr>
+        <w:t>.entrySet().stream()</w:t>
+      </w:r>
+      <w:r>
+        <w:rPr>
+          <w:rFonts w:ascii="Courier New" w:eastAsia="Times New Roman" w:hAnsi="Courier New" w:cs="Courier New"/>
+          <w:color w:val="BCBEC4"/>
+          <w:kern w:val="0"/>
+          <w:sz w:val="20"/>
+          <w:szCs w:val="20"/>
+          <w:lang w:eastAsia="pl-PL"/>
+          <w14:ligatures w14:val="none"/>
+        </w:rPr>
+        <w:br/>
+        <w:t xml:space="preserve">                .sorted(Map.Entry.</w:t>
+      </w:r>
+      <w:r>
+        <w:rPr>
+          <w:rFonts w:ascii="Courier New" w:eastAsia="Times New Roman" w:hAnsi="Courier New" w:cs="Courier New"/>
+          <w:i/>
+          <w:iCs/>
+          <w:color w:val="BCBEC4"/>
+          <w:kern w:val="0"/>
+          <w:sz w:val="20"/>
+          <w:szCs w:val="20"/>
+          <w:lang w:eastAsia="pl-PL"/>
+          <w14:ligatures w14:val="none"/>
+        </w:rPr>
+        <w:t>comparingByKey</w:t>
+      </w:r>
+      <w:r>
+        <w:rPr>
+          <w:rFonts w:ascii="Courier New" w:eastAsia="Times New Roman" w:hAnsi="Courier New" w:cs="Courier New"/>
+          <w:color w:val="BCBEC4"/>
+          <w:kern w:val="0"/>
+          <w:sz w:val="20"/>
+          <w:szCs w:val="20"/>
+          <w:lang w:eastAsia="pl-PL"/>
+          <w14:ligatures w14:val="none"/>
+        </w:rPr>
+        <w:t>())</w:t>
+      </w:r>
+      <w:r>
+        <w:rPr>
+          <w:rFonts w:ascii="Courier New" w:eastAsia="Times New Roman" w:hAnsi="Courier New" w:cs="Courier New"/>
+          <w:color w:val="BCBEC4"/>
+          <w:kern w:val="0"/>
+          <w:sz w:val="20"/>
+          <w:szCs w:val="20"/>
+          <w:lang w:eastAsia="pl-PL"/>
+          <w14:ligatures w14:val="none"/>
+        </w:rPr>
+        <w:br/>
+        <w:t xml:space="preserve">                .forEach(entry -&gt; System.</w:t>
+      </w:r>
+      <w:r>
+        <w:rPr>
+          <w:rFonts w:ascii="Courier New" w:eastAsia="Times New Roman" w:hAnsi="Courier New" w:cs="Courier New"/>
+          <w:i/>
+          <w:iCs/>
+          <w:color w:val="C77DBB"/>
+          <w:kern w:val="0"/>
+          <w:sz w:val="20"/>
+          <w:szCs w:val="20"/>
+          <w:lang w:eastAsia="pl-PL"/>
+          <w14:ligatures w14:val="none"/>
+        </w:rPr>
+        <w:t>out</w:t>
+      </w:r>
+      <w:r>
+        <w:rPr>
+          <w:rFonts w:ascii="Courier New" w:eastAsia="Times New Roman" w:hAnsi="Courier New" w:cs="Courier New"/>
+          <w:color w:val="BCBEC4"/>
+          <w:kern w:val="0"/>
+          <w:sz w:val="20"/>
+          <w:szCs w:val="20"/>
+          <w:lang w:eastAsia="pl-PL"/>
+          <w14:ligatures w14:val="none"/>
+        </w:rPr>
+        <w:t xml:space="preserve">.println(entry.getKey() + </w:t>
+      </w:r>
+      <w:r>
+        <w:rPr>
+          <w:rFonts w:ascii="Courier New" w:eastAsia="Times New Roman" w:hAnsi="Courier New" w:cs="Courier New"/>
+          <w:color w:val="6AAB73"/>
+          <w:kern w:val="0"/>
+          <w:sz w:val="20"/>
+          <w:szCs w:val="20"/>
+          <w:lang w:eastAsia="pl-PL"/>
+          <w14:ligatures w14:val="none"/>
+        </w:rPr>
+        <w:t xml:space="preserve">" " </w:t>
+      </w:r>
+      <w:r>
+        <w:rPr>
+          <w:rFonts w:ascii="Courier New" w:eastAsia="Times New Roman" w:hAnsi="Courier New" w:cs="Courier New"/>
+          <w:color w:val="BCBEC4"/>
+          <w:kern w:val="0"/>
+          <w:sz w:val="20"/>
+          <w:szCs w:val="20"/>
+          <w:lang w:eastAsia="pl-PL"/>
+          <w14:ligatures w14:val="none"/>
+        </w:rPr>
+        <w:t>+ entry.getValue()));</w:t>
+      </w:r>
+      <w:r>
+        <w:rPr>
+          <w:rFonts w:ascii="Courier New" w:eastAsia="Times New Roman" w:hAnsi="Courier New" w:cs="Courier New"/>
+          <w:color w:val="BCBEC4"/>
+          <w:kern w:val="0"/>
+          <w:sz w:val="20"/>
+          <w:szCs w:val="20"/>
+          <w:lang w:eastAsia="pl-PL"/>
+          <w14:ligatures w14:val="none"/>
+        </w:rPr>
+        <w:br/>
+        <w:t xml:space="preserve">    }</w:t>
+      </w:r>
+      <w:r>
+        <w:rPr>
+          <w:rFonts w:ascii="Courier New" w:eastAsia="Times New Roman" w:hAnsi="Courier New" w:cs="Courier New"/>
+          <w:color w:val="BCBEC4"/>
+          <w:kern w:val="0"/>
+          <w:sz w:val="20"/>
+          <w:szCs w:val="20"/>
+          <w:lang w:eastAsia="pl-PL"/>
+          <w14:ligatures w14:val="none"/>
+        </w:rPr>
+        <w:br/>
+        <w:t>}</w:t>
+      </w:r>
+      <w:r>
+        <w:rPr>
+          <w:rFonts w:ascii="Courier New" w:eastAsia="Times New Roman" w:hAnsi="Courier New" w:cs="Courier New"/>
+          <w:color w:val="BCBEC4"/>
+          <w:kern w:val="0"/>
+          <w:sz w:val="20"/>
+          <w:szCs w:val="20"/>
+          <w:lang w:eastAsia="pl-PL"/>
+          <w14:ligatures w14:val="none"/>
+        </w:rPr>
+        <w:br/>
+      </w:r>
+      <w:r>
+        <w:rPr>
+          <w:rFonts w:ascii="Courier New" w:eastAsia="Times New Roman" w:hAnsi="Courier New" w:cs="Courier New"/>
+          <w:color w:val="BCBEC4"/>
+          <w:kern w:val="0"/>
+          <w:sz w:val="20"/>
+          <w:szCs w:val="20"/>
+          <w:lang w:eastAsia="pl-PL"/>
+          <w14:ligatures w14:val="none"/>
+        </w:rPr>
+        <w:br/>
+      </w:r>
+      <w:r>
+        <w:rPr>
+          <w:rFonts w:ascii="Courier New" w:eastAsia="Times New Roman" w:hAnsi="Courier New" w:cs="Courier New"/>
+          <w:color w:val="CF8E6D"/>
+          <w:kern w:val="0"/>
+          <w:sz w:val="20"/>
+          <w:szCs w:val="20"/>
+          <w:lang w:eastAsia="pl-PL"/>
+          <w14:ligatures w14:val="none"/>
+        </w:rPr>
+        <w:t xml:space="preserve">class </w:t>
+      </w:r>
+      <w:r>
+        <w:rPr>
+          <w:rFonts w:ascii="Courier New" w:eastAsia="Times New Roman" w:hAnsi="Courier New" w:cs="Courier New"/>
+          <w:color w:val="BCBEC4"/>
+          <w:kern w:val="0"/>
+          <w:sz w:val="20"/>
+          <w:szCs w:val="20"/>
+          <w:lang w:eastAsia="pl-PL"/>
+          <w14:ligatures w14:val="none"/>
+        </w:rPr>
+        <w:t xml:space="preserve">WordCountTask </w:t>
+      </w:r>
+      <w:r>
+        <w:rPr>
+          <w:rFonts w:ascii="Courier New" w:eastAsia="Times New Roman" w:hAnsi="Courier New" w:cs="Courier New"/>
+          <w:color w:val="CF8E6D"/>
+          <w:kern w:val="0"/>
+          <w:sz w:val="20"/>
+          <w:szCs w:val="20"/>
+          <w:lang w:eastAsia="pl-PL"/>
+          <w14:ligatures w14:val="none"/>
+        </w:rPr>
+        <w:t xml:space="preserve">implements </w:t>
+      </w:r>
+      <w:r>
+        <w:rPr>
+          <w:rFonts w:ascii="Courier New" w:eastAsia="Times New Roman" w:hAnsi="Courier New" w:cs="Courier New"/>
+          <w:color w:val="BCBEC4"/>
+          <w:kern w:val="0"/>
+          <w:sz w:val="20"/>
+          <w:szCs w:val="20"/>
+          <w:lang w:eastAsia="pl-PL"/>
+          <w14:ligatures w14:val="none"/>
+        </w:rPr>
+        <w:t>Runnable {</w:t>
+      </w:r>
+      <w:r>
+        <w:rPr>
+          <w:rFonts w:ascii="Courier New" w:eastAsia="Times New Roman" w:hAnsi="Courier New" w:cs="Courier New"/>
+          <w:color w:val="BCBEC4"/>
+          <w:kern w:val="0"/>
+          <w:sz w:val="20"/>
+          <w:szCs w:val="20"/>
+          <w:lang w:eastAsia="pl-PL"/>
+          <w14:ligatures w14:val="none"/>
+        </w:rPr>
+        <w:br/>
+        <w:t xml:space="preserve">    </w:t>
+      </w:r>
+      <w:r>
+        <w:rPr>
+          <w:rFonts w:ascii="Courier New" w:eastAsia="Times New Roman" w:hAnsi="Courier New" w:cs="Courier New"/>
+          <w:color w:val="CF8E6D"/>
+          <w:kern w:val="0"/>
+          <w:sz w:val="20"/>
+          <w:szCs w:val="20"/>
+          <w:lang w:eastAsia="pl-PL"/>
+          <w14:ligatures w14:val="none"/>
+        </w:rPr>
+        <w:t xml:space="preserve">private final </w:t>
+      </w:r>
+      <w:r>
+        <w:rPr>
+          <w:rFonts w:ascii="Courier New" w:eastAsia="Times New Roman" w:hAnsi="Courier New" w:cs="Courier New"/>
+          <w:color w:val="BCBEC4"/>
+          <w:kern w:val="0"/>
+          <w:sz w:val="20"/>
+          <w:szCs w:val="20"/>
+          <w:lang w:eastAsia="pl-PL"/>
+          <w14:ligatures w14:val="none"/>
+        </w:rPr>
+        <w:t xml:space="preserve">String </w:t>
+      </w:r>
+      <w:r>
+        <w:rPr>
+          <w:rFonts w:ascii="Courier New" w:eastAsia="Times New Roman" w:hAnsi="Courier New" w:cs="Courier New"/>
+          <w:color w:val="C77DBB"/>
+          <w:kern w:val="0"/>
+          <w:sz w:val="20"/>
+          <w:szCs w:val="20"/>
+          <w:lang w:eastAsia="pl-PL"/>
+          <w14:ligatures w14:val="none"/>
+        </w:rPr>
+        <w:t>line</w:t>
+      </w:r>
+      <w:r>
+        <w:rPr>
+          <w:rFonts w:ascii="Courier New" w:eastAsia="Times New Roman" w:hAnsi="Courier New" w:cs="Courier New"/>
+          <w:color w:val="BCBEC4"/>
+          <w:kern w:val="0"/>
+          <w:sz w:val="20"/>
+          <w:szCs w:val="20"/>
+          <w:lang w:eastAsia="pl-PL"/>
+          <w14:ligatures w14:val="none"/>
+        </w:rPr>
+        <w:t>;</w:t>
+      </w:r>
+      <w:r>
+        <w:rPr>
+          <w:rFonts w:ascii="Courier New" w:eastAsia="Times New Roman" w:hAnsi="Courier New" w:cs="Courier New"/>
+          <w:color w:val="BCBEC4"/>
+          <w:kern w:val="0"/>
+          <w:sz w:val="20"/>
+          <w:szCs w:val="20"/>
+          <w:lang w:eastAsia="pl-PL"/>
+          <w14:ligatures w14:val="none"/>
+        </w:rPr>
+        <w:br/>
+        <w:t xml:space="preserve">    </w:t>
+      </w:r>
+      <w:r>
+        <w:rPr>
+          <w:rFonts w:ascii="Courier New" w:eastAsia="Times New Roman" w:hAnsi="Courier New" w:cs="Courier New"/>
+          <w:color w:val="CF8E6D"/>
+          <w:kern w:val="0"/>
+          <w:sz w:val="20"/>
+          <w:szCs w:val="20"/>
+          <w:lang w:eastAsia="pl-PL"/>
+          <w14:ligatures w14:val="none"/>
+        </w:rPr>
+        <w:t xml:space="preserve">private final int </w:t>
+      </w:r>
+      <w:r>
+        <w:rPr>
+          <w:rFonts w:ascii="Courier New" w:eastAsia="Times New Roman" w:hAnsi="Courier New" w:cs="Courier New"/>
+          <w:color w:val="C77DBB"/>
+          <w:kern w:val="0"/>
+          <w:sz w:val="20"/>
+          <w:szCs w:val="20"/>
+          <w:lang w:eastAsia="pl-PL"/>
+          <w14:ligatures w14:val="none"/>
+        </w:rPr>
+        <w:t>threadIndex</w:t>
+      </w:r>
+      <w:r>
+        <w:rPr>
+          <w:rFonts w:ascii="Courier New" w:eastAsia="Times New Roman" w:hAnsi="Courier New" w:cs="Courier New"/>
+          <w:color w:val="BCBEC4"/>
+          <w:kern w:val="0"/>
+          <w:sz w:val="20"/>
+          <w:szCs w:val="20"/>
+          <w:lang w:eastAsia="pl-PL"/>
+          <w14:ligatures w14:val="none"/>
+        </w:rPr>
+        <w:t>;</w:t>
+      </w:r>
+      <w:r>
+        <w:rPr>
+          <w:rFonts w:ascii="Courier New" w:eastAsia="Times New Roman" w:hAnsi="Courier New" w:cs="Courier New"/>
+          <w:color w:val="BCBEC4"/>
+          <w:kern w:val="0"/>
+          <w:sz w:val="20"/>
+          <w:szCs w:val="20"/>
+          <w:lang w:eastAsia="pl-PL"/>
+          <w14:ligatures w14:val="none"/>
+        </w:rPr>
+        <w:br/>
+        <w:t xml:space="preserve">    </w:t>
+      </w:r>
+      <w:r>
+        <w:rPr>
+          <w:rFonts w:ascii="Courier New" w:eastAsia="Times New Roman" w:hAnsi="Courier New" w:cs="Courier New"/>
+          <w:color w:val="CF8E6D"/>
+          <w:kern w:val="0"/>
+          <w:sz w:val="20"/>
+          <w:szCs w:val="20"/>
+          <w:lang w:eastAsia="pl-PL"/>
+          <w14:ligatures w14:val="none"/>
+        </w:rPr>
+        <w:t xml:space="preserve">private final </w:t>
+      </w:r>
+      <w:r>
+        <w:rPr>
+          <w:rFonts w:ascii="Courier New" w:eastAsia="Times New Roman" w:hAnsi="Courier New" w:cs="Courier New"/>
+          <w:color w:val="BCBEC4"/>
+          <w:kern w:val="0"/>
+          <w:sz w:val="20"/>
+          <w:szCs w:val="20"/>
+          <w:lang w:eastAsia="pl-PL"/>
+          <w14:ligatures w14:val="none"/>
+        </w:rPr>
+        <w:t xml:space="preserve">ConcurrentHashMap&lt;String, Integer&gt; </w:t>
+      </w:r>
+      <w:r>
+        <w:rPr>
+          <w:rFonts w:ascii="Courier New" w:eastAsia="Times New Roman" w:hAnsi="Courier New" w:cs="Courier New"/>
+          <w:color w:val="C77DBB"/>
+          <w:kern w:val="0"/>
+          <w:sz w:val="20"/>
+          <w:szCs w:val="20"/>
+          <w:lang w:eastAsia="pl-PL"/>
+          <w14:ligatures w14:val="none"/>
+        </w:rPr>
+        <w:t>wordCounts</w:t>
+      </w:r>
+      <w:r>
+        <w:rPr>
+          <w:rFonts w:ascii="Courier New" w:eastAsia="Times New Roman" w:hAnsi="Courier New" w:cs="Courier New"/>
+          <w:color w:val="BCBEC4"/>
+          <w:kern w:val="0"/>
+          <w:sz w:val="20"/>
+          <w:szCs w:val="20"/>
+          <w:lang w:eastAsia="pl-PL"/>
+          <w14:ligatures w14:val="none"/>
+        </w:rPr>
+        <w:t>;</w:t>
+      </w:r>
+      <w:r>
+        <w:rPr>
+          <w:rFonts w:ascii="Courier New" w:eastAsia="Times New Roman" w:hAnsi="Courier New" w:cs="Courier New"/>
+          <w:color w:val="BCBEC4"/>
+          <w:kern w:val="0"/>
+          <w:sz w:val="20"/>
+          <w:szCs w:val="20"/>
+          <w:lang w:eastAsia="pl-PL"/>
+          <w14:ligatures w14:val="none"/>
+        </w:rPr>
+        <w:br/>
+        <w:t xml:space="preserve">    </w:t>
+      </w:r>
+      <w:r>
+        <w:rPr>
+          <w:rFonts w:ascii="Courier New" w:eastAsia="Times New Roman" w:hAnsi="Courier New" w:cs="Courier New"/>
+          <w:color w:val="CF8E6D"/>
+          <w:kern w:val="0"/>
+          <w:sz w:val="20"/>
+          <w:szCs w:val="20"/>
+          <w:lang w:eastAsia="pl-PL"/>
+          <w14:ligatures w14:val="none"/>
+        </w:rPr>
+        <w:t xml:space="preserve">private final </w:t>
+      </w:r>
+      <w:r>
+        <w:rPr>
+          <w:rFonts w:ascii="Courier New" w:eastAsia="Times New Roman" w:hAnsi="Courier New" w:cs="Courier New"/>
+          <w:color w:val="BCBEC4"/>
+          <w:kern w:val="0"/>
+          <w:sz w:val="20"/>
+          <w:szCs w:val="20"/>
+          <w:lang w:eastAsia="pl-PL"/>
+          <w14:ligatures w14:val="none"/>
+        </w:rPr>
+        <w:t xml:space="preserve">Map&lt;Integer, Integer&gt; </w:t>
+      </w:r>
+      <w:r>
+        <w:rPr>
+          <w:rFonts w:ascii="Courier New" w:eastAsia="Times New Roman" w:hAnsi="Courier New" w:cs="Courier New"/>
+          <w:color w:val="C77DBB"/>
+          <w:kern w:val="0"/>
+          <w:sz w:val="20"/>
+          <w:szCs w:val="20"/>
+          <w:lang w:eastAsia="pl-PL"/>
+          <w14:ligatures w14:val="none"/>
+        </w:rPr>
+        <w:t>linesPerThread</w:t>
+      </w:r>
+      <w:r>
+        <w:rPr>
+          <w:rFonts w:ascii="Courier New" w:eastAsia="Times New Roman" w:hAnsi="Courier New" w:cs="Courier New"/>
+          <w:color w:val="BCBEC4"/>
+          <w:kern w:val="0"/>
+          <w:sz w:val="20"/>
+          <w:szCs w:val="20"/>
+          <w:lang w:eastAsia="pl-PL"/>
+          <w14:ligatures w14:val="none"/>
+        </w:rPr>
+        <w:t>;</w:t>
+      </w:r>
+      <w:r>
+        <w:rPr>
+          <w:rFonts w:ascii="Courier New" w:eastAsia="Times New Roman" w:hAnsi="Courier New" w:cs="Courier New"/>
+          <w:color w:val="BCBEC4"/>
+          <w:kern w:val="0"/>
+          <w:sz w:val="20"/>
+          <w:szCs w:val="20"/>
+          <w:lang w:eastAsia="pl-PL"/>
+          <w14:ligatures w14:val="none"/>
+        </w:rPr>
+        <w:br/>
+      </w:r>
+      <w:r>
+        <w:rPr>
+          <w:rFonts w:ascii="Courier New" w:eastAsia="Times New Roman" w:hAnsi="Courier New" w:cs="Courier New"/>
+          <w:color w:val="BCBEC4"/>
+          <w:kern w:val="0"/>
+          <w:sz w:val="20"/>
+          <w:szCs w:val="20"/>
+          <w:lang w:eastAsia="pl-PL"/>
+          <w14:ligatures w14:val="none"/>
+        </w:rPr>
+        <w:br/>
+        <w:t xml:space="preserve">    </w:t>
+      </w:r>
+      <w:r>
+        <w:rPr>
+          <w:rFonts w:ascii="Courier New" w:eastAsia="Times New Roman" w:hAnsi="Courier New" w:cs="Courier New"/>
+          <w:color w:val="CF8E6D"/>
+          <w:kern w:val="0"/>
+          <w:sz w:val="20"/>
+          <w:szCs w:val="20"/>
+          <w:lang w:eastAsia="pl-PL"/>
+          <w14:ligatures w14:val="none"/>
+        </w:rPr>
+        <w:t xml:space="preserve">public </w:t>
+      </w:r>
+      <w:r>
+        <w:rPr>
+          <w:rFonts w:ascii="Courier New" w:eastAsia="Times New Roman" w:hAnsi="Courier New" w:cs="Courier New"/>
+          <w:color w:val="56A8F5"/>
+          <w:kern w:val="0"/>
+          <w:sz w:val="20"/>
+          <w:szCs w:val="20"/>
+          <w:lang w:eastAsia="pl-PL"/>
+          <w14:ligatures w14:val="none"/>
+        </w:rPr>
+        <w:t>WordCountTask</w:t>
+      </w:r>
+      <w:r>
+        <w:rPr>
+          <w:rFonts w:ascii="Courier New" w:eastAsia="Times New Roman" w:hAnsi="Courier New" w:cs="Courier New"/>
+          <w:color w:val="BCBEC4"/>
+          <w:kern w:val="0"/>
+          <w:sz w:val="20"/>
+          <w:szCs w:val="20"/>
+          <w:lang w:eastAsia="pl-PL"/>
+          <w14:ligatures w14:val="none"/>
+        </w:rPr>
+        <w:t xml:space="preserve">(String line, </w:t>
+      </w:r>
+      <w:r>
+        <w:rPr>
+          <w:rFonts w:ascii="Courier New" w:eastAsia="Times New Roman" w:hAnsi="Courier New" w:cs="Courier New"/>
+          <w:color w:val="CF8E6D"/>
+          <w:kern w:val="0"/>
+          <w:sz w:val="20"/>
+          <w:szCs w:val="20"/>
+          <w:lang w:eastAsia="pl-PL"/>
+          <w14:ligatures w14:val="none"/>
+        </w:rPr>
+        <w:t xml:space="preserve">int </w:t>
+      </w:r>
+      <w:r>
+        <w:rPr>
+          <w:rFonts w:ascii="Courier New" w:eastAsia="Times New Roman" w:hAnsi="Courier New" w:cs="Courier New"/>
+          <w:color w:val="BCBEC4"/>
+          <w:kern w:val="0"/>
+          <w:sz w:val="20"/>
+          <w:szCs w:val="20"/>
+          <w:lang w:eastAsia="pl-PL"/>
+          <w14:ligatures w14:val="none"/>
+        </w:rPr>
+        <w:t>threadIndex, ConcurrentHashMap&lt;String, Integer&gt; wordCounts, Map&lt;Integer, Integer&gt; linesPerThread) {</w:t>
+      </w:r>
+      <w:r>
+        <w:rPr>
+          <w:rFonts w:ascii="Courier New" w:eastAsia="Times New Roman" w:hAnsi="Courier New" w:cs="Courier New"/>
+          <w:color w:val="BCBEC4"/>
+          <w:kern w:val="0"/>
+          <w:sz w:val="20"/>
+          <w:szCs w:val="20"/>
+          <w:lang w:eastAsia="pl-PL"/>
+          <w14:ligatures w14:val="none"/>
+        </w:rPr>
+        <w:br/>
+        <w:t xml:space="preserve">        </w:t>
+      </w:r>
+      <w:r>
+        <w:rPr>
+          <w:rFonts w:ascii="Courier New" w:eastAsia="Times New Roman" w:hAnsi="Courier New" w:cs="Courier New"/>
+          <w:color w:val="CF8E6D"/>
+          <w:kern w:val="0"/>
+          <w:sz w:val="20"/>
+          <w:szCs w:val="20"/>
+          <w:lang w:eastAsia="pl-PL"/>
+          <w14:ligatures w14:val="none"/>
+        </w:rPr>
+        <w:t>this</w:t>
+      </w:r>
+      <w:r>
+        <w:rPr>
+          <w:rFonts w:ascii="Courier New" w:eastAsia="Times New Roman" w:hAnsi="Courier New" w:cs="Courier New"/>
+          <w:color w:val="BCBEC4"/>
+          <w:kern w:val="0"/>
+          <w:sz w:val="20"/>
+          <w:szCs w:val="20"/>
+          <w:lang w:eastAsia="pl-PL"/>
+          <w14:ligatures w14:val="none"/>
+        </w:rPr>
+        <w:t>.</w:t>
+      </w:r>
+      <w:r>
+        <w:rPr>
+          <w:rFonts w:ascii="Courier New" w:eastAsia="Times New Roman" w:hAnsi="Courier New" w:cs="Courier New"/>
+          <w:color w:val="C77DBB"/>
+          <w:kern w:val="0"/>
+          <w:sz w:val="20"/>
+          <w:szCs w:val="20"/>
+          <w:lang w:eastAsia="pl-PL"/>
+          <w14:ligatures w14:val="none"/>
+        </w:rPr>
+        <w:t xml:space="preserve">line </w:t>
+      </w:r>
+      <w:r>
+        <w:rPr>
+          <w:rFonts w:ascii="Courier New" w:eastAsia="Times New Roman" w:hAnsi="Courier New" w:cs="Courier New"/>
+          <w:color w:val="BCBEC4"/>
+          <w:kern w:val="0"/>
+          <w:sz w:val="20"/>
+          <w:szCs w:val="20"/>
+          <w:lang w:eastAsia="pl-PL"/>
+          <w14:ligatures w14:val="none"/>
+        </w:rPr>
+        <w:t>= line;</w:t>
+      </w:r>
+      <w:r>
+        <w:rPr>
+          <w:rFonts w:ascii="Courier New" w:eastAsia="Times New Roman" w:hAnsi="Courier New" w:cs="Courier New"/>
+          <w:color w:val="BCBEC4"/>
+          <w:kern w:val="0"/>
+          <w:sz w:val="20"/>
+          <w:szCs w:val="20"/>
+          <w:lang w:eastAsia="pl-PL"/>
+          <w14:ligatures w14:val="none"/>
+        </w:rPr>
+        <w:br/>
+        <w:t xml:space="preserve">        </w:t>
+      </w:r>
+      <w:r>
+        <w:rPr>
+          <w:rFonts w:ascii="Courier New" w:eastAsia="Times New Roman" w:hAnsi="Courier New" w:cs="Courier New"/>
+          <w:color w:val="CF8E6D"/>
+          <w:kern w:val="0"/>
+          <w:sz w:val="20"/>
+          <w:szCs w:val="20"/>
+          <w:lang w:eastAsia="pl-PL"/>
+          <w14:ligatures w14:val="none"/>
+        </w:rPr>
+        <w:t>this</w:t>
+      </w:r>
+      <w:r>
+        <w:rPr>
+          <w:rFonts w:ascii="Courier New" w:eastAsia="Times New Roman" w:hAnsi="Courier New" w:cs="Courier New"/>
+          <w:color w:val="BCBEC4"/>
+          <w:kern w:val="0"/>
+          <w:sz w:val="20"/>
+          <w:szCs w:val="20"/>
+          <w:lang w:eastAsia="pl-PL"/>
+          <w14:ligatures w14:val="none"/>
+        </w:rPr>
+        <w:t>.</w:t>
+      </w:r>
+      <w:r>
+        <w:rPr>
+          <w:rFonts w:ascii="Courier New" w:eastAsia="Times New Roman" w:hAnsi="Courier New" w:cs="Courier New"/>
+          <w:color w:val="C77DBB"/>
+          <w:kern w:val="0"/>
+          <w:sz w:val="20"/>
+          <w:szCs w:val="20"/>
+          <w:lang w:eastAsia="pl-PL"/>
+          <w14:ligatures w14:val="none"/>
+        </w:rPr>
+        <w:t xml:space="preserve">threadIndex </w:t>
+      </w:r>
+      <w:r>
+        <w:rPr>
+          <w:rFonts w:ascii="Courier New" w:eastAsia="Times New Roman" w:hAnsi="Courier New" w:cs="Courier New"/>
+          <w:color w:val="BCBEC4"/>
+          <w:kern w:val="0"/>
+          <w:sz w:val="20"/>
+          <w:szCs w:val="20"/>
+          <w:lang w:eastAsia="pl-PL"/>
+          <w14:ligatures w14:val="none"/>
+        </w:rPr>
+        <w:t>= threadIndex;</w:t>
+      </w:r>
+      <w:r>
+        <w:rPr>
+          <w:rFonts w:ascii="Courier New" w:eastAsia="Times New Roman" w:hAnsi="Courier New" w:cs="Courier New"/>
+          <w:color w:val="BCBEC4"/>
+          <w:kern w:val="0"/>
+          <w:sz w:val="20"/>
+          <w:szCs w:val="20"/>
+          <w:lang w:eastAsia="pl-PL"/>
+          <w14:ligatures w14:val="none"/>
+        </w:rPr>
+        <w:br/>
+        <w:t xml:space="preserve">        </w:t>
+      </w:r>
+      <w:r>
+        <w:rPr>
+          <w:rFonts w:ascii="Courier New" w:eastAsia="Times New Roman" w:hAnsi="Courier New" w:cs="Courier New"/>
+          <w:color w:val="CF8E6D"/>
+          <w:kern w:val="0"/>
+          <w:sz w:val="20"/>
+          <w:szCs w:val="20"/>
+          <w:lang w:eastAsia="pl-PL"/>
+          <w14:ligatures w14:val="none"/>
+        </w:rPr>
+        <w:t>this</w:t>
+      </w:r>
+      <w:r>
+        <w:rPr>
+          <w:rFonts w:ascii="Courier New" w:eastAsia="Times New Roman" w:hAnsi="Courier New" w:cs="Courier New"/>
+          <w:color w:val="BCBEC4"/>
+          <w:kern w:val="0"/>
+          <w:sz w:val="20"/>
+          <w:szCs w:val="20"/>
+          <w:lang w:eastAsia="pl-PL"/>
+          <w14:ligatures w14:val="none"/>
+        </w:rPr>
+        <w:t>.</w:t>
+      </w:r>
+      <w:r>
+        <w:rPr>
+          <w:rFonts w:ascii="Courier New" w:eastAsia="Times New Roman" w:hAnsi="Courier New" w:cs="Courier New"/>
+          <w:color w:val="C77DBB"/>
+          <w:kern w:val="0"/>
+          <w:sz w:val="20"/>
+          <w:szCs w:val="20"/>
+          <w:lang w:eastAsia="pl-PL"/>
+          <w14:ligatures w14:val="none"/>
+        </w:rPr>
+        <w:t xml:space="preserve">wordCounts </w:t>
+      </w:r>
+      <w:r>
+        <w:rPr>
+          <w:rFonts w:ascii="Courier New" w:eastAsia="Times New Roman" w:hAnsi="Courier New" w:cs="Courier New"/>
+          <w:color w:val="BCBEC4"/>
+          <w:kern w:val="0"/>
+          <w:sz w:val="20"/>
+          <w:szCs w:val="20"/>
+          <w:lang w:eastAsia="pl-PL"/>
+          <w14:ligatures w14:val="none"/>
+        </w:rPr>
+        <w:t>= wordCounts;</w:t>
+      </w:r>
+      <w:r>
+        <w:rPr>
+          <w:rFonts w:ascii="Courier New" w:eastAsia="Times New Roman" w:hAnsi="Courier New" w:cs="Courier New"/>
+          <w:color w:val="BCBEC4"/>
+          <w:kern w:val="0"/>
+          <w:sz w:val="20"/>
+          <w:szCs w:val="20"/>
+          <w:lang w:eastAsia="pl-PL"/>
+          <w14:ligatures w14:val="none"/>
+        </w:rPr>
+        <w:br/>
+        <w:t xml:space="preserve">        </w:t>
+      </w:r>
+      <w:r>
+        <w:rPr>
+          <w:rFonts w:ascii="Courier New" w:eastAsia="Times New Roman" w:hAnsi="Courier New" w:cs="Courier New"/>
+          <w:color w:val="CF8E6D"/>
+          <w:kern w:val="0"/>
+          <w:sz w:val="20"/>
+          <w:szCs w:val="20"/>
+          <w:lang w:eastAsia="pl-PL"/>
+          <w14:ligatures w14:val="none"/>
+        </w:rPr>
+        <w:t>this</w:t>
+      </w:r>
+      <w:r>
+        <w:rPr>
+          <w:rFonts w:ascii="Courier New" w:eastAsia="Times New Roman" w:hAnsi="Courier New" w:cs="Courier New"/>
+          <w:color w:val="BCBEC4"/>
+          <w:kern w:val="0"/>
+          <w:sz w:val="20"/>
+          <w:szCs w:val="20"/>
+          <w:lang w:eastAsia="pl-PL"/>
+          <w14:ligatures w14:val="none"/>
+        </w:rPr>
+        <w:t>.</w:t>
+      </w:r>
+      <w:r>
+        <w:rPr>
+          <w:rFonts w:ascii="Courier New" w:eastAsia="Times New Roman" w:hAnsi="Courier New" w:cs="Courier New"/>
+          <w:color w:val="C77DBB"/>
+          <w:kern w:val="0"/>
+          <w:sz w:val="20"/>
+          <w:szCs w:val="20"/>
+          <w:lang w:eastAsia="pl-PL"/>
+          <w14:ligatures w14:val="none"/>
+        </w:rPr>
+        <w:t xml:space="preserve">linesPerThread </w:t>
+      </w:r>
+      <w:r>
+        <w:rPr>
+          <w:rFonts w:ascii="Courier New" w:eastAsia="Times New Roman" w:hAnsi="Courier New" w:cs="Courier New"/>
+          <w:color w:val="BCBEC4"/>
+          <w:kern w:val="0"/>
+          <w:sz w:val="20"/>
+          <w:szCs w:val="20"/>
+          <w:lang w:eastAsia="pl-PL"/>
+          <w14:ligatures w14:val="none"/>
+        </w:rPr>
+        <w:t>= linesPerThread;</w:t>
+      </w:r>
+      <w:r>
+        <w:rPr>
+          <w:rFonts w:ascii="Courier New" w:eastAsia="Times New Roman" w:hAnsi="Courier New" w:cs="Courier New"/>
+          <w:color w:val="BCBEC4"/>
+          <w:kern w:val="0"/>
+          <w:sz w:val="20"/>
+          <w:szCs w:val="20"/>
+          <w:lang w:eastAsia="pl-PL"/>
+          <w14:ligatures w14:val="none"/>
+        </w:rPr>
+        <w:br/>
+        <w:t xml:space="preserve">    }</w:t>
+      </w:r>
+      <w:r>
+        <w:rPr>
+          <w:rFonts w:ascii="Courier New" w:eastAsia="Times New Roman" w:hAnsi="Courier New" w:cs="Courier New"/>
+          <w:color w:val="BCBEC4"/>
+          <w:kern w:val="0"/>
+          <w:sz w:val="20"/>
+          <w:szCs w:val="20"/>
+          <w:lang w:eastAsia="pl-PL"/>
+          <w14:ligatures w14:val="none"/>
+        </w:rPr>
+        <w:br/>
+      </w:r>
+      <w:r>
+        <w:rPr>
+          <w:rFonts w:ascii="Courier New" w:eastAsia="Times New Roman" w:hAnsi="Courier New" w:cs="Courier New"/>
+          <w:color w:val="BCBEC4"/>
+          <w:kern w:val="0"/>
+          <w:sz w:val="20"/>
+          <w:szCs w:val="20"/>
+          <w:lang w:eastAsia="pl-PL"/>
+          <w14:ligatures w14:val="none"/>
+        </w:rPr>
+        <w:br/>
+        <w:t xml:space="preserve">    </w:t>
+      </w:r>
+      <w:r>
+        <w:rPr>
+          <w:rFonts w:ascii="Courier New" w:eastAsia="Times New Roman" w:hAnsi="Courier New" w:cs="Courier New"/>
+          <w:color w:val="B3AE60"/>
+          <w:kern w:val="0"/>
+          <w:sz w:val="20"/>
+          <w:szCs w:val="20"/>
+          <w:lang w:eastAsia="pl-PL"/>
+          <w14:ligatures w14:val="none"/>
+        </w:rPr>
+        <w:t>@Override</w:t>
+      </w:r>
+      <w:r>
+        <w:rPr>
+          <w:rFonts w:ascii="Courier New" w:eastAsia="Times New Roman" w:hAnsi="Courier New" w:cs="Courier New"/>
+          <w:color w:val="B3AE60"/>
+          <w:kern w:val="0"/>
+          <w:sz w:val="20"/>
+          <w:szCs w:val="20"/>
+          <w:lang w:eastAsia="pl-PL"/>
+          <w14:ligatures w14:val="none"/>
+        </w:rPr>
+        <w:br/>
+        <w:t xml:space="preserve">    </w:t>
+      </w:r>
+      <w:r>
+        <w:rPr>
+          <w:rFonts w:ascii="Courier New" w:eastAsia="Times New Roman" w:hAnsi="Courier New" w:cs="Courier New"/>
+          <w:color w:val="CF8E6D"/>
+          <w:kern w:val="0"/>
+          <w:sz w:val="20"/>
+          <w:szCs w:val="20"/>
+          <w:lang w:eastAsia="pl-PL"/>
+          <w14:ligatures w14:val="none"/>
+        </w:rPr>
+        <w:t xml:space="preserve">public void </w:t>
+      </w:r>
+      <w:r>
+        <w:rPr>
+          <w:rFonts w:ascii="Courier New" w:eastAsia="Times New Roman" w:hAnsi="Courier New" w:cs="Courier New"/>
+          <w:color w:val="56A8F5"/>
+          <w:kern w:val="0"/>
+          <w:sz w:val="20"/>
+          <w:szCs w:val="20"/>
+          <w:lang w:eastAsia="pl-PL"/>
+          <w14:ligatures w14:val="none"/>
+        </w:rPr>
+        <w:t>run</w:t>
+      </w:r>
+      <w:r>
+        <w:rPr>
+          <w:rFonts w:ascii="Courier New" w:eastAsia="Times New Roman" w:hAnsi="Courier New" w:cs="Courier New"/>
+          <w:color w:val="BCBEC4"/>
+          <w:kern w:val="0"/>
+          <w:sz w:val="20"/>
+          <w:szCs w:val="20"/>
+          <w:lang w:eastAsia="pl-PL"/>
+          <w14:ligatures w14:val="none"/>
+        </w:rPr>
+        <w:t>() {</w:t>
+      </w:r>
+      <w:r>
+        <w:rPr>
+          <w:rFonts w:ascii="Courier New" w:eastAsia="Times New Roman" w:hAnsi="Courier New" w:cs="Courier New"/>
+          <w:color w:val="BCBEC4"/>
+          <w:kern w:val="0"/>
+          <w:sz w:val="20"/>
+          <w:szCs w:val="20"/>
+          <w:lang w:eastAsia="pl-PL"/>
+          <w14:ligatures w14:val="none"/>
+        </w:rPr>
+        <w:br/>
+        <w:t xml:space="preserve">        String[] words = </w:t>
+      </w:r>
+      <w:r>
+        <w:rPr>
+          <w:rFonts w:ascii="Courier New" w:eastAsia="Times New Roman" w:hAnsi="Courier New" w:cs="Courier New"/>
+          <w:color w:val="C77DBB"/>
+          <w:kern w:val="0"/>
+          <w:sz w:val="20"/>
+          <w:szCs w:val="20"/>
+          <w:lang w:eastAsia="pl-PL"/>
+          <w14:ligatures w14:val="none"/>
+        </w:rPr>
+        <w:t>line</w:t>
+      </w:r>
+      <w:r>
+        <w:rPr>
+          <w:rFonts w:ascii="Courier New" w:eastAsia="Times New Roman" w:hAnsi="Courier New" w:cs="Courier New"/>
+          <w:color w:val="BCBEC4"/>
+          <w:kern w:val="0"/>
+          <w:sz w:val="20"/>
+          <w:szCs w:val="20"/>
+          <w:lang w:eastAsia="pl-PL"/>
+          <w14:ligatures w14:val="none"/>
+        </w:rPr>
+        <w:t>.split(</w:t>
+      </w:r>
+      <w:r>
+        <w:rPr>
+          <w:rFonts w:ascii="Courier New" w:eastAsia="Times New Roman" w:hAnsi="Courier New" w:cs="Courier New"/>
+          <w:color w:val="6AAB73"/>
+          <w:kern w:val="0"/>
+          <w:sz w:val="20"/>
+          <w:szCs w:val="20"/>
+          <w:lang w:eastAsia="pl-PL"/>
+          <w14:ligatures w14:val="none"/>
+        </w:rPr>
+        <w:t>"</w:t>
+      </w:r>
+      <w:r>
+        <w:rPr>
+          <w:rFonts w:ascii="Courier New" w:eastAsia="Times New Roman" w:hAnsi="Courier New" w:cs="Courier New"/>
+          <w:color w:val="CF8E6D"/>
+          <w:kern w:val="0"/>
+          <w:sz w:val="20"/>
+          <w:szCs w:val="20"/>
+          <w:shd w:val="clear" w:color="auto" w:fill="293C40"/>
+          <w:lang w:eastAsia="pl-PL"/>
+          <w14:ligatures w14:val="none"/>
+        </w:rPr>
+        <w:t>\\</w:t>
+      </w:r>
+      <w:r>
+        <w:rPr>
+          <w:rFonts w:ascii="Courier New" w:eastAsia="Times New Roman" w:hAnsi="Courier New" w:cs="Courier New"/>
+          <w:color w:val="6AAB73"/>
+          <w:kern w:val="0"/>
+          <w:sz w:val="20"/>
+          <w:szCs w:val="20"/>
+          <w:shd w:val="clear" w:color="auto" w:fill="293C40"/>
+          <w:lang w:eastAsia="pl-PL"/>
+          <w14:ligatures w14:val="none"/>
+        </w:rPr>
+        <w:t>s+</w:t>
+      </w:r>
+      <w:r>
+        <w:rPr>
+          <w:rFonts w:ascii="Courier New" w:eastAsia="Times New Roman" w:hAnsi="Courier New" w:cs="Courier New"/>
+          <w:color w:val="6AAB73"/>
+          <w:kern w:val="0"/>
+          <w:sz w:val="20"/>
+          <w:szCs w:val="20"/>
+          <w:lang w:eastAsia="pl-PL"/>
+          <w14:ligatures w14:val="none"/>
+        </w:rPr>
+        <w:t>"</w:t>
+      </w:r>
+      <w:r>
+        <w:rPr>
+          <w:rFonts w:ascii="Courier New" w:eastAsia="Times New Roman" w:hAnsi="Courier New" w:cs="Courier New"/>
+          <w:color w:val="BCBEC4"/>
+          <w:kern w:val="0"/>
+          <w:sz w:val="20"/>
+          <w:szCs w:val="20"/>
+          <w:lang w:eastAsia="pl-PL"/>
+          <w14:ligatures w14:val="none"/>
+        </w:rPr>
+        <w:t>);</w:t>
+      </w:r>
+      <w:r>
+        <w:rPr>
+          <w:rFonts w:ascii="Courier New" w:eastAsia="Times New Roman" w:hAnsi="Courier New" w:cs="Courier New"/>
+          <w:color w:val="BCBEC4"/>
+          <w:kern w:val="0"/>
+          <w:sz w:val="20"/>
+          <w:szCs w:val="20"/>
+          <w:lang w:eastAsia="pl-PL"/>
+          <w14:ligatures w14:val="none"/>
+        </w:rPr>
+        <w:br/>
+        <w:t xml:space="preserve">        </w:t>
+      </w:r>
+      <w:r>
+        <w:rPr>
+          <w:rFonts w:ascii="Courier New" w:eastAsia="Times New Roman" w:hAnsi="Courier New" w:cs="Courier New"/>
+          <w:color w:val="CF8E6D"/>
+          <w:kern w:val="0"/>
+          <w:sz w:val="20"/>
+          <w:szCs w:val="20"/>
+          <w:lang w:eastAsia="pl-PL"/>
+          <w14:ligatures w14:val="none"/>
+        </w:rPr>
+        <w:t xml:space="preserve">for </w:t>
+      </w:r>
+      <w:r>
+        <w:rPr>
+          <w:rFonts w:ascii="Courier New" w:eastAsia="Times New Roman" w:hAnsi="Courier New" w:cs="Courier New"/>
+          <w:color w:val="BCBEC4"/>
+          <w:kern w:val="0"/>
+          <w:sz w:val="20"/>
+          <w:szCs w:val="20"/>
+          <w:lang w:eastAsia="pl-PL"/>
+          <w14:ligatures w14:val="none"/>
+        </w:rPr>
+        <w:t>(String word : words) {</w:t>
+      </w:r>
+      <w:r>
+        <w:rPr>
+          <w:rFonts w:ascii="Courier New" w:eastAsia="Times New Roman" w:hAnsi="Courier New" w:cs="Courier New"/>
+          <w:color w:val="BCBEC4"/>
+          <w:kern w:val="0"/>
+          <w:sz w:val="20"/>
+          <w:szCs w:val="20"/>
+          <w:lang w:eastAsia="pl-PL"/>
+          <w14:ligatures w14:val="none"/>
+        </w:rPr>
+        <w:br/>
+        <w:t xml:space="preserve">            word = word.replaceAll(</w:t>
+      </w:r>
+      <w:r>
+        <w:rPr>
+          <w:rFonts w:ascii="Courier New" w:eastAsia="Times New Roman" w:hAnsi="Courier New" w:cs="Courier New"/>
+          <w:color w:val="6AAB73"/>
+          <w:kern w:val="0"/>
+          <w:sz w:val="20"/>
+          <w:szCs w:val="20"/>
+          <w:lang w:eastAsia="pl-PL"/>
+          <w14:ligatures w14:val="none"/>
+        </w:rPr>
+        <w:t>"</w:t>
+      </w:r>
+      <w:r>
+        <w:rPr>
+          <w:rFonts w:ascii="Courier New" w:eastAsia="Times New Roman" w:hAnsi="Courier New" w:cs="Courier New"/>
+          <w:color w:val="6AAB73"/>
+          <w:kern w:val="0"/>
+          <w:sz w:val="20"/>
+          <w:szCs w:val="20"/>
+          <w:shd w:val="clear" w:color="auto" w:fill="293C40"/>
+          <w:lang w:eastAsia="pl-PL"/>
+          <w14:ligatures w14:val="none"/>
+        </w:rPr>
+        <w:t>[^a-zA-Z]</w:t>
+      </w:r>
+      <w:r>
+        <w:rPr>
+          <w:rFonts w:ascii="Courier New" w:eastAsia="Times New Roman" w:hAnsi="Courier New" w:cs="Courier New"/>
+          <w:color w:val="6AAB73"/>
+          <w:kern w:val="0"/>
+          <w:sz w:val="20"/>
+          <w:szCs w:val="20"/>
+          <w:lang w:eastAsia="pl-PL"/>
+          <w14:ligatures w14:val="none"/>
+        </w:rPr>
+        <w:t>"</w:t>
+      </w:r>
+      <w:r>
+        <w:rPr>
+          <w:rFonts w:ascii="Courier New" w:eastAsia="Times New Roman" w:hAnsi="Courier New" w:cs="Courier New"/>
+          <w:color w:val="BCBEC4"/>
+          <w:kern w:val="0"/>
+          <w:sz w:val="20"/>
+          <w:szCs w:val="20"/>
+          <w:lang w:eastAsia="pl-PL"/>
+          <w14:ligatures w14:val="none"/>
+        </w:rPr>
+        <w:t xml:space="preserve">, </w:t>
+      </w:r>
+      <w:r>
+        <w:rPr>
+          <w:rFonts w:ascii="Courier New" w:eastAsia="Times New Roman" w:hAnsi="Courier New" w:cs="Courier New"/>
+          <w:color w:val="6AAB73"/>
+          <w:kern w:val="0"/>
+          <w:sz w:val="20"/>
+          <w:szCs w:val="20"/>
+          <w:lang w:eastAsia="pl-PL"/>
+          <w14:ligatures w14:val="none"/>
+        </w:rPr>
+        <w:t>""</w:t>
+      </w:r>
+      <w:r>
+        <w:rPr>
+          <w:rFonts w:ascii="Courier New" w:eastAsia="Times New Roman" w:hAnsi="Courier New" w:cs="Courier New"/>
+          <w:color w:val="BCBEC4"/>
+          <w:kern w:val="0"/>
+          <w:sz w:val="20"/>
+          <w:szCs w:val="20"/>
+          <w:lang w:eastAsia="pl-PL"/>
+          <w14:ligatures w14:val="none"/>
+        </w:rPr>
+        <w:t>).toLowerCase();</w:t>
+      </w:r>
+      <w:r>
+        <w:rPr>
+          <w:rFonts w:ascii="Courier New" w:eastAsia="Times New Roman" w:hAnsi="Courier New" w:cs="Courier New"/>
+          <w:color w:val="BCBEC4"/>
+          <w:kern w:val="0"/>
+          <w:sz w:val="20"/>
+          <w:szCs w:val="20"/>
+          <w:lang w:eastAsia="pl-PL"/>
+          <w14:ligatures w14:val="none"/>
+        </w:rPr>
+        <w:br/>
+        <w:t xml:space="preserve">            </w:t>
+      </w:r>
+      <w:r>
+        <w:rPr>
+          <w:rFonts w:ascii="Courier New" w:eastAsia="Times New Roman" w:hAnsi="Courier New" w:cs="Courier New"/>
+          <w:color w:val="CF8E6D"/>
+          <w:kern w:val="0"/>
+          <w:sz w:val="20"/>
+          <w:szCs w:val="20"/>
+          <w:lang w:eastAsia="pl-PL"/>
+          <w14:ligatures w14:val="none"/>
+        </w:rPr>
+        <w:t xml:space="preserve">if </w:t>
+      </w:r>
+      <w:r>
+        <w:rPr>
+          <w:rFonts w:ascii="Courier New" w:eastAsia="Times New Roman" w:hAnsi="Courier New" w:cs="Courier New"/>
+          <w:color w:val="BCBEC4"/>
+          <w:kern w:val="0"/>
+          <w:sz w:val="20"/>
+          <w:szCs w:val="20"/>
+          <w:lang w:eastAsia="pl-PL"/>
+          <w14:ligatures w14:val="none"/>
+        </w:rPr>
+        <w:t xml:space="preserve">(word.length() &gt; </w:t>
+      </w:r>
+      <w:r>
+        <w:rPr>
+          <w:rFonts w:ascii="Courier New" w:eastAsia="Times New Roman" w:hAnsi="Courier New" w:cs="Courier New"/>
+          <w:color w:val="2AACB8"/>
+          <w:kern w:val="0"/>
+          <w:sz w:val="20"/>
+          <w:szCs w:val="20"/>
+          <w:lang w:eastAsia="pl-PL"/>
+          <w14:ligatures w14:val="none"/>
+        </w:rPr>
+        <w:t>1</w:t>
+      </w:r>
+      <w:r>
+        <w:rPr>
+          <w:rFonts w:ascii="Courier New" w:eastAsia="Times New Roman" w:hAnsi="Courier New" w:cs="Courier New"/>
+          <w:color w:val="BCBEC4"/>
+          <w:kern w:val="0"/>
+          <w:sz w:val="20"/>
+          <w:szCs w:val="20"/>
+          <w:lang w:eastAsia="pl-PL"/>
+          <w14:ligatures w14:val="none"/>
+        </w:rPr>
+        <w:t>) {</w:t>
+      </w:r>
+      <w:r>
+        <w:rPr>
+          <w:rFonts w:ascii="Courier New" w:eastAsia="Times New Roman" w:hAnsi="Courier New" w:cs="Courier New"/>
+          <w:color w:val="BCBEC4"/>
+          <w:kern w:val="0"/>
+          <w:sz w:val="20"/>
+          <w:szCs w:val="20"/>
+          <w:lang w:eastAsia="pl-PL"/>
+          <w14:ligatures w14:val="none"/>
+        </w:rPr>
+        <w:br/>
+        <w:t xml:space="preserve">                </w:t>
+      </w:r>
+      <w:r>
+        <w:rPr>
+          <w:rFonts w:ascii="Courier New" w:eastAsia="Times New Roman" w:hAnsi="Courier New" w:cs="Courier New"/>
+          <w:color w:val="C77DBB"/>
+          <w:kern w:val="0"/>
+          <w:sz w:val="20"/>
+          <w:szCs w:val="20"/>
+          <w:lang w:eastAsia="pl-PL"/>
+          <w14:ligatures w14:val="none"/>
+        </w:rPr>
+        <w:t>wordCounts</w:t>
+      </w:r>
+      <w:r>
+        <w:rPr>
+          <w:rFonts w:ascii="Courier New" w:eastAsia="Times New Roman" w:hAnsi="Courier New" w:cs="Courier New"/>
+          <w:color w:val="BCBEC4"/>
+          <w:kern w:val="0"/>
+          <w:sz w:val="20"/>
+          <w:szCs w:val="20"/>
+          <w:lang w:eastAsia="pl-PL"/>
+          <w14:ligatures w14:val="none"/>
+        </w:rPr>
+        <w:t xml:space="preserve">.merge(word, </w:t>
+      </w:r>
+      <w:r>
+        <w:rPr>
+          <w:rFonts w:ascii="Courier New" w:eastAsia="Times New Roman" w:hAnsi="Courier New" w:cs="Courier New"/>
+          <w:color w:val="2AACB8"/>
+          <w:kern w:val="0"/>
+          <w:sz w:val="20"/>
+          <w:szCs w:val="20"/>
+          <w:lang w:eastAsia="pl-PL"/>
+          <w14:ligatures w14:val="none"/>
+        </w:rPr>
+        <w:t>1</w:t>
+      </w:r>
+      <w:r>
+        <w:rPr>
+          <w:rFonts w:ascii="Courier New" w:eastAsia="Times New Roman" w:hAnsi="Courier New" w:cs="Courier New"/>
+          <w:color w:val="BCBEC4"/>
+          <w:kern w:val="0"/>
+          <w:sz w:val="20"/>
+          <w:szCs w:val="20"/>
+          <w:lang w:eastAsia="pl-PL"/>
+          <w14:ligatures w14:val="none"/>
+        </w:rPr>
+        <w:t>, Integer::</w:t>
+      </w:r>
+      <w:r>
+        <w:rPr>
+          <w:rFonts w:ascii="Courier New" w:eastAsia="Times New Roman" w:hAnsi="Courier New" w:cs="Courier New"/>
+          <w:i/>
+          <w:iCs/>
+          <w:color w:val="BCBEC4"/>
+          <w:kern w:val="0"/>
+          <w:sz w:val="20"/>
+          <w:szCs w:val="20"/>
+          <w:lang w:eastAsia="pl-PL"/>
+          <w14:ligatures w14:val="none"/>
+        </w:rPr>
+        <w:t>sum</w:t>
+      </w:r>
+      <w:r>
+        <w:rPr>
+          <w:rFonts w:ascii="Courier New" w:eastAsia="Times New Roman" w:hAnsi="Courier New" w:cs="Courier New"/>
+          <w:color w:val="BCBEC4"/>
+          <w:kern w:val="0"/>
+          <w:sz w:val="20"/>
+          <w:szCs w:val="20"/>
+          <w:lang w:eastAsia="pl-PL"/>
+          <w14:ligatures w14:val="none"/>
+        </w:rPr>
+        <w:t>);</w:t>
+      </w:r>
+      <w:r>
+        <w:rPr>
+          <w:rFonts w:ascii="Courier New" w:eastAsia="Times New Roman" w:hAnsi="Courier New" w:cs="Courier New"/>
+          <w:color w:val="BCBEC4"/>
+          <w:kern w:val="0"/>
+          <w:sz w:val="20"/>
+          <w:szCs w:val="20"/>
+          <w:lang w:eastAsia="pl-PL"/>
+          <w14:ligatures w14:val="none"/>
+        </w:rPr>
+        <w:br/>
+        <w:t xml:space="preserve">            }</w:t>
+      </w:r>
+      <w:r>
+        <w:rPr>
+          <w:rFonts w:ascii="Courier New" w:eastAsia="Times New Roman" w:hAnsi="Courier New" w:cs="Courier New"/>
+          <w:color w:val="BCBEC4"/>
+          <w:kern w:val="0"/>
+          <w:sz w:val="20"/>
+          <w:szCs w:val="20"/>
+          <w:lang w:eastAsia="pl-PL"/>
+          <w14:ligatures w14:val="none"/>
+        </w:rPr>
+        <w:br/>
+        <w:t xml:space="preserve">        }</w:t>
+      </w:r>
+      <w:r>
+        <w:rPr>
+          <w:rFonts w:ascii="Courier New" w:eastAsia="Times New Roman" w:hAnsi="Courier New" w:cs="Courier New"/>
+          <w:color w:val="BCBEC4"/>
+          <w:kern w:val="0"/>
+          <w:sz w:val="20"/>
+          <w:szCs w:val="20"/>
+          <w:lang w:eastAsia="pl-PL"/>
+          <w14:ligatures w14:val="none"/>
+        </w:rPr>
+        <w:br/>
+      </w:r>
+      <w:r>
+        <w:rPr>
+          <w:rFonts w:ascii="Courier New" w:eastAsia="Times New Roman" w:hAnsi="Courier New" w:cs="Courier New"/>
+          <w:color w:val="BCBEC4"/>
+          <w:kern w:val="0"/>
+          <w:sz w:val="20"/>
+          <w:szCs w:val="20"/>
+          <w:lang w:eastAsia="pl-PL"/>
+          <w14:ligatures w14:val="none"/>
+        </w:rPr>
+        <w:br/>
+        <w:t xml:space="preserve">        </w:t>
+      </w:r>
+      <w:r>
+        <w:rPr>
+          <w:rFonts w:ascii="Courier New" w:eastAsia="Times New Roman" w:hAnsi="Courier New" w:cs="Courier New"/>
+          <w:color w:val="C77DBB"/>
+          <w:kern w:val="0"/>
+          <w:sz w:val="20"/>
+          <w:szCs w:val="20"/>
+          <w:lang w:eastAsia="pl-PL"/>
+          <w14:ligatures w14:val="none"/>
+        </w:rPr>
+        <w:t>linesPerThread</w:t>
+      </w:r>
+      <w:r>
+        <w:rPr>
+          <w:rFonts w:ascii="Courier New" w:eastAsia="Times New Roman" w:hAnsi="Courier New" w:cs="Courier New"/>
+          <w:color w:val="BCBEC4"/>
+          <w:kern w:val="0"/>
+          <w:sz w:val="20"/>
+          <w:szCs w:val="20"/>
+          <w:lang w:eastAsia="pl-PL"/>
+          <w14:ligatures w14:val="none"/>
+        </w:rPr>
+        <w:t>.merge(</w:t>
+      </w:r>
+      <w:r>
+        <w:rPr>
+          <w:rFonts w:ascii="Courier New" w:eastAsia="Times New Roman" w:hAnsi="Courier New" w:cs="Courier New"/>
+          <w:color w:val="C77DBB"/>
+          <w:kern w:val="0"/>
+          <w:sz w:val="20"/>
+          <w:szCs w:val="20"/>
+          <w:lang w:eastAsia="pl-PL"/>
+          <w14:ligatures w14:val="none"/>
+        </w:rPr>
+        <w:t>threadIndex</w:t>
+      </w:r>
+      <w:r>
+        <w:rPr>
+          <w:rFonts w:ascii="Courier New" w:eastAsia="Times New Roman" w:hAnsi="Courier New" w:cs="Courier New"/>
+          <w:color w:val="BCBEC4"/>
+          <w:kern w:val="0"/>
+          <w:sz w:val="20"/>
+          <w:szCs w:val="20"/>
+          <w:lang w:eastAsia="pl-PL"/>
+          <w14:ligatures w14:val="none"/>
+        </w:rPr>
+        <w:t xml:space="preserve">, </w:t>
+      </w:r>
+      <w:r>
+        <w:rPr>
+          <w:rFonts w:ascii="Courier New" w:eastAsia="Times New Roman" w:hAnsi="Courier New" w:cs="Courier New"/>
+          <w:color w:val="2AACB8"/>
+          <w:kern w:val="0"/>
+          <w:sz w:val="20"/>
+          <w:szCs w:val="20"/>
+          <w:lang w:eastAsia="pl-PL"/>
+          <w14:ligatures w14:val="none"/>
+        </w:rPr>
+        <w:t>1</w:t>
+      </w:r>
+      <w:r>
+        <w:rPr>
+          <w:rFonts w:ascii="Courier New" w:eastAsia="Times New Roman" w:hAnsi="Courier New" w:cs="Courier New"/>
+          <w:color w:val="BCBEC4"/>
+          <w:kern w:val="0"/>
+          <w:sz w:val="20"/>
+          <w:szCs w:val="20"/>
+          <w:lang w:eastAsia="pl-PL"/>
+          <w14:ligatures w14:val="none"/>
+        </w:rPr>
+        <w:t>, Integer::</w:t>
+      </w:r>
+      <w:r>
+        <w:rPr>
+          <w:rFonts w:ascii="Courier New" w:eastAsia="Times New Roman" w:hAnsi="Courier New" w:cs="Courier New"/>
+          <w:i/>
+          <w:iCs/>
+          <w:color w:val="BCBEC4"/>
+          <w:kern w:val="0"/>
+          <w:sz w:val="20"/>
+          <w:szCs w:val="20"/>
+          <w:lang w:eastAsia="pl-PL"/>
+          <w14:ligatures w14:val="none"/>
+        </w:rPr>
+        <w:t>sum</w:t>
+      </w:r>
+      <w:r>
+        <w:rPr>
+          <w:rFonts w:ascii="Courier New" w:eastAsia="Times New Roman" w:hAnsi="Courier New" w:cs="Courier New"/>
+          <w:color w:val="BCBEC4"/>
+          <w:kern w:val="0"/>
+          <w:sz w:val="20"/>
+          <w:szCs w:val="20"/>
+          <w:lang w:eastAsia="pl-PL"/>
+          <w14:ligatures w14:val="none"/>
+        </w:rPr>
+        <w:t>);</w:t>
+      </w:r>
+      <w:r>
+        <w:rPr>
+          <w:rFonts w:ascii="Courier New" w:eastAsia="Times New Roman" w:hAnsi="Courier New" w:cs="Courier New"/>
+          <w:color w:val="BCBEC4"/>
+          <w:kern w:val="0"/>
+          <w:sz w:val="20"/>
+          <w:szCs w:val="20"/>
+          <w:lang w:eastAsia="pl-PL"/>
+          <w14:ligatures w14:val="none"/>
+        </w:rPr>
+        <w:br/>
+        <w:t xml:space="preserve">    }</w:t>
+      </w:r>
+      <w:r>
+        <w:rPr>
+          <w:rFonts w:ascii="Courier New" w:eastAsia="Times New Roman" w:hAnsi="Courier New" w:cs="Courier New"/>
+          <w:color w:val="BCBEC4"/>
+          <w:kern w:val="0"/>
+          <w:sz w:val="20"/>
+          <w:szCs w:val="20"/>
+          <w:lang w:eastAsia="pl-PL"/>
+          <w14:ligatures w14:val="none"/>
+        </w:rPr>
+        <w:br/>
+        <w:t>}</w:t>
+      </w:r>
+    </w:p>
     <w:p/>
+    <w:p/>
+    <w:p>
+      <w:r>
+        <w:drawing>
+          <wp:inline distT="0" distB="0" distL="0" distR="0" wp14:anchorId="3ED4A869" wp14:editId="7F4D9CB5">
+            <wp:extent cx="5454930" cy="1473276"/>
+            <wp:effectExtent l="0" t="0" r="0" b="0"/>
+            <wp:docPr id="196826711" name="Obraz 1"/>
+            <wp:cNvGraphicFramePr>
+              <a:graphicFrameLocks xmlns:a="http://schemas.openxmlformats.org/drawingml/2006/main" noChangeAspect="1"/>
+            </wp:cNvGraphicFramePr>
+            <a:graphic xmlns:a="http://schemas.openxmlformats.org/drawingml/2006/main">
+              <a:graphicData uri="http://schemas.openxmlformats.org/drawingml/2006/picture">
+                <pic:pic xmlns:pic="http://schemas.openxmlformats.org/drawingml/2006/picture">
+                  <pic:nvPicPr>
+                    <pic:cNvPr id="196826711" name=""/>
+                    <pic:cNvPicPr/>
+                  </pic:nvPicPr>
+                  <pic:blipFill>
+                    <a:blip r:embed="rId4"/>
+                    <a:stretch>
+                      <a:fillRect/>
+                    </a:stretch>
+                  </pic:blipFill>
+                  <pic:spPr>
+                    <a:xfrm>
+                      <a:off x="0" y="0"/>
+                      <a:ext cx="5454930" cy="1473276"/>
+                    </a:xfrm>
+                    <a:prstGeom prst="rect">
+                      <a:avLst/>
+                    </a:prstGeom>
+                  </pic:spPr>
+                </pic:pic>
+              </a:graphicData>
+            </a:graphic>
+          </wp:inline>
+        </w:drawing>
+      </w:r>
+    </w:p>
+    <w:p/>
+    <w:p>
+      <w:r>
+        <w:drawing>
+          <wp:inline distT="0" distB="0" distL="0" distR="0" wp14:anchorId="745DE588" wp14:editId="513B7995">
+            <wp:extent cx="2597283" cy="838243"/>
+            <wp:effectExtent l="0" t="0" r="0" b="0"/>
+            <wp:docPr id="470795758" name="Obraz 1"/>
+            <wp:cNvGraphicFramePr>
+              <a:graphicFrameLocks xmlns:a="http://schemas.openxmlformats.org/drawingml/2006/main" noChangeAspect="1"/>
+            </wp:cNvGraphicFramePr>
+            <a:graphic xmlns:a="http://schemas.openxmlformats.org/drawingml/2006/main">
+              <a:graphicData uri="http://schemas.openxmlformats.org/drawingml/2006/picture">
+                <pic:pic xmlns:pic="http://schemas.openxmlformats.org/drawingml/2006/picture">
+                  <pic:nvPicPr>
+                    <pic:cNvPr id="470795758" name=""/>
+                    <pic:cNvPicPr/>
+                  </pic:nvPicPr>
+                  <pic:blipFill>
+                    <a:blip r:embed="rId5"/>
+                    <a:stretch>
+                      <a:fillRect/>
+                    </a:stretch>
+                  </pic:blipFill>
+                  <pic:spPr>
+                    <a:xfrm>
+                      <a:off x="0" y="0"/>
+                      <a:ext cx="2597283" cy="838243"/>
+                    </a:xfrm>
+                    <a:prstGeom prst="rect">
+                      <a:avLst/>
+                    </a:prstGeom>
+                  </pic:spPr>
+                </pic:pic>
+              </a:graphicData>
+            </a:graphic>
+          </wp:inline>
+        </w:drawing>
+      </w:r>
+    </w:p>
     <w:sectPr>
       <w:pgSz w:w="11906" w:h="16838"/>
       <w:pgMar w:top="1417" w:right="1417" w:bottom="1417" w:left="1417" w:header="708" w:footer="708" w:gutter="0"/>
@@ -994,6 +5295,60 @@
       <w:spacing w:val="5"/>
     </w:rPr>
   </w:style>
+  <w:style w:type="paragraph" w:styleId="HTML-wstpniesformatowany">
+    <w:name w:val="HTML Preformatted"/>
+    <w:basedOn w:val="Normalny"/>
+    <w:link w:val="HTML-wstpniesformatowanyZnak"/>
+    <w:uiPriority w:val="99"/>
+    <w:semiHidden/>
+    <w:unhideWhenUsed/>
+    <w:rsid w:val="00B3082F"/>
+    <w:pPr>
+      <w:tabs>
+        <w:tab w:val="left" w:pos="916"/>
+        <w:tab w:val="left" w:pos="1832"/>
+        <w:tab w:val="left" w:pos="2748"/>
+        <w:tab w:val="left" w:pos="3664"/>
+        <w:tab w:val="left" w:pos="4580"/>
+        <w:tab w:val="left" w:pos="5496"/>
+        <w:tab w:val="left" w:pos="6412"/>
+        <w:tab w:val="left" w:pos="7328"/>
+        <w:tab w:val="left" w:pos="8244"/>
+        <w:tab w:val="left" w:pos="9160"/>
+        <w:tab w:val="left" w:pos="10076"/>
+        <w:tab w:val="left" w:pos="10992"/>
+        <w:tab w:val="left" w:pos="11908"/>
+        <w:tab w:val="left" w:pos="12824"/>
+        <w:tab w:val="left" w:pos="13740"/>
+        <w:tab w:val="left" w:pos="14656"/>
+      </w:tabs>
+      <w:spacing w:after="0" w:line="240" w:lineRule="auto"/>
+    </w:pPr>
+    <w:rPr>
+      <w:rFonts w:ascii="Courier New" w:eastAsia="Times New Roman" w:hAnsi="Courier New" w:cs="Courier New"/>
+      <w:kern w:val="0"/>
+      <w:sz w:val="20"/>
+      <w:szCs w:val="20"/>
+      <w:lang w:eastAsia="pl-PL"/>
+      <w14:ligatures w14:val="none"/>
+    </w:rPr>
+  </w:style>
+  <w:style w:type="character" w:customStyle="1" w:styleId="HTML-wstpniesformatowanyZnak">
+    <w:name w:val="HTML - wstępnie sformatowany Znak"/>
+    <w:basedOn w:val="Domylnaczcionkaakapitu"/>
+    <w:link w:val="HTML-wstpniesformatowany"/>
+    <w:uiPriority w:val="99"/>
+    <w:semiHidden/>
+    <w:rsid w:val="00B3082F"/>
+    <w:rPr>
+      <w:rFonts w:ascii="Courier New" w:eastAsia="Times New Roman" w:hAnsi="Courier New" w:cs="Courier New"/>
+      <w:kern w:val="0"/>
+      <w:sz w:val="20"/>
+      <w:szCs w:val="20"/>
+      <w:lang w:eastAsia="pl-PL"/>
+      <w14:ligatures w14:val="none"/>
+    </w:rPr>
+  </w:style>
 </w:styles>
 </file>
 

</xml_diff>